<commit_message>
finished draft, added a dir for images and cleaned up root
</commit_message>
<xml_diff>
--- a/STAT301_researchpaper1.docx
+++ b/STAT301_researchpaper1.docx
@@ -478,7 +478,23 @@
           <w:sz w:val="24"/>
           <w:szCs w:val="24"/>
         </w:rPr>
-        <w:t xml:space="preserve">We will be working with “Wastedata2” using the variables Year, County, WTE and landfill. Additionally, created some variables based off the raw data to understand the </w:t>
+        <w:t xml:space="preserve">We will be working with “Wastedata2” using the variables Year, County, WTE and landfill. Additionally, </w:t>
+      </w:r>
+      <w:r>
+        <w:rPr>
+          <w:rFonts w:cstheme="minorHAnsi"/>
+          <w:sz w:val="24"/>
+          <w:szCs w:val="24"/>
+        </w:rPr>
+        <w:t>we developed additional</w:t>
+      </w:r>
+      <w:r>
+        <w:rPr>
+          <w:rFonts w:cstheme="minorHAnsi"/>
+          <w:sz w:val="24"/>
+          <w:szCs w:val="24"/>
+        </w:rPr>
+        <w:t xml:space="preserve"> variables based off the raw data to understand the </w:t>
       </w:r>
       <w:r>
         <w:rPr>
@@ -699,76 +715,9 @@
           <w:szCs w:val="24"/>
         </w:rPr>
         <w:lastRenderedPageBreak/>
-        <w:t>Question 1: Was there a decrease in mean landfill percent of total waste post tax?</w:t>
-      </w:r>
-    </w:p>
-    <w:p>
-      <w:pPr>
-        <w:ind w:firstLine="720"/>
-        <w:rPr>
-          <w:rFonts w:cstheme="minorHAnsi"/>
-          <w:sz w:val="24"/>
-          <w:szCs w:val="24"/>
-        </w:rPr>
-      </w:pPr>
-      <w:r>
-        <w:rPr>
-          <w:rFonts w:cstheme="minorHAnsi"/>
-          <w:sz w:val="24"/>
-          <w:szCs w:val="24"/>
-        </w:rPr>
-        <w:t>HO: Mu(Pre-Tax)=Mu(Post-Tax)</w:t>
-      </w:r>
-    </w:p>
-    <w:p>
-      <w:pPr>
-        <w:ind w:firstLine="720"/>
-        <w:rPr>
-          <w:rFonts w:cstheme="minorHAnsi"/>
-          <w:sz w:val="24"/>
-          <w:szCs w:val="24"/>
-        </w:rPr>
-      </w:pPr>
-      <w:r>
-        <w:rPr>
-          <w:rFonts w:cstheme="minorHAnsi"/>
-          <w:sz w:val="24"/>
-          <w:szCs w:val="24"/>
-        </w:rPr>
-        <w:t xml:space="preserve">Ha: </w:t>
-      </w:r>
-      <w:proofErr w:type="gramStart"/>
-      <w:r>
-        <w:rPr>
-          <w:rFonts w:cstheme="minorHAnsi"/>
-          <w:sz w:val="24"/>
-          <w:szCs w:val="24"/>
-        </w:rPr>
-        <w:t>Mu(</w:t>
-      </w:r>
-      <w:proofErr w:type="gramEnd"/>
-      <w:r>
-        <w:rPr>
-          <w:rFonts w:cstheme="minorHAnsi"/>
-          <w:sz w:val="24"/>
-          <w:szCs w:val="24"/>
-        </w:rPr>
-        <w:t>Pre-Tax)&gt;Mu(Post-Tax)</w:t>
-      </w:r>
-    </w:p>
-    <w:p>
-      <w:pPr>
-        <w:ind w:firstLine="720"/>
-        <w:rPr>
-          <w:rFonts w:cstheme="minorHAnsi"/>
-          <w:sz w:val="24"/>
-          <w:szCs w:val="24"/>
-        </w:rPr>
-      </w:pPr>
-    </w:p>
-    <w:p>
-      <w:pPr>
-        <w:ind w:firstLine="720"/>
+        <w:t xml:space="preserve">Question 1: </w:t>
+      </w:r>
+      <w:r>
         <w:rPr>
           <w:rFonts w:cstheme="minorHAnsi"/>
           <w:b/>
@@ -776,7 +725,8 @@
           <w:sz w:val="24"/>
           <w:szCs w:val="24"/>
         </w:rPr>
-      </w:pPr>
+        <w:t>Pre-tax</w:t>
+      </w:r>
       <w:r>
         <w:rPr>
           <w:rFonts w:cstheme="minorHAnsi"/>
@@ -785,94 +735,9 @@
           <w:sz w:val="24"/>
           <w:szCs w:val="24"/>
         </w:rPr>
-        <w:t>Question 1.5: Was Hennepin County’s change greater than the Metro as a whole?</w:t>
-      </w:r>
-    </w:p>
-    <w:p>
-      <w:pPr>
-        <w:ind w:firstLine="720"/>
-        <w:rPr>
-          <w:rFonts w:cstheme="minorHAnsi"/>
-          <w:sz w:val="24"/>
-          <w:szCs w:val="24"/>
-        </w:rPr>
-      </w:pPr>
-      <w:r>
-        <w:rPr>
-          <w:rFonts w:cstheme="minorHAnsi"/>
-          <w:sz w:val="24"/>
-          <w:szCs w:val="24"/>
-        </w:rPr>
-        <w:t xml:space="preserve">HO: </w:t>
-      </w:r>
-      <w:proofErr w:type="gramStart"/>
-      <w:r>
-        <w:rPr>
-          <w:rFonts w:cstheme="minorHAnsi"/>
-          <w:sz w:val="24"/>
-          <w:szCs w:val="24"/>
-        </w:rPr>
-        <w:t>Mu(</w:t>
-      </w:r>
-      <w:proofErr w:type="gramEnd"/>
-      <w:r>
-        <w:rPr>
-          <w:rFonts w:cstheme="minorHAnsi"/>
-          <w:sz w:val="24"/>
-          <w:szCs w:val="24"/>
-        </w:rPr>
-        <w:t>Hennepin)=Mu(Metro)</w:t>
-      </w:r>
-    </w:p>
-    <w:p>
-      <w:pPr>
-        <w:ind w:firstLine="720"/>
-        <w:rPr>
-          <w:rFonts w:cstheme="minorHAnsi"/>
-          <w:sz w:val="24"/>
-          <w:szCs w:val="24"/>
-        </w:rPr>
-      </w:pPr>
-      <w:r>
-        <w:rPr>
-          <w:rFonts w:cstheme="minorHAnsi"/>
-          <w:sz w:val="24"/>
-          <w:szCs w:val="24"/>
-        </w:rPr>
-        <w:t xml:space="preserve">Ha: </w:t>
-      </w:r>
-      <w:proofErr w:type="gramStart"/>
-      <w:r>
-        <w:rPr>
-          <w:rFonts w:cstheme="minorHAnsi"/>
-          <w:sz w:val="24"/>
-          <w:szCs w:val="24"/>
-        </w:rPr>
-        <w:t>Mu(</w:t>
-      </w:r>
-      <w:proofErr w:type="gramEnd"/>
-      <w:r>
-        <w:rPr>
-          <w:rFonts w:cstheme="minorHAnsi"/>
-          <w:sz w:val="24"/>
-          <w:szCs w:val="24"/>
-        </w:rPr>
-        <w:t>Hennepin)&gt;Mu(Metro)</w:t>
-      </w:r>
-    </w:p>
-    <w:p>
-      <w:pPr>
-        <w:ind w:firstLine="720"/>
-        <w:rPr>
-          <w:rFonts w:cstheme="minorHAnsi"/>
-          <w:sz w:val="24"/>
-          <w:szCs w:val="24"/>
-        </w:rPr>
-      </w:pPr>
-    </w:p>
-    <w:p>
-      <w:pPr>
-        <w:ind w:firstLine="720"/>
+        <w:t xml:space="preserve"> mean landfill percent of total waste </w:t>
+      </w:r>
+      <w:r>
         <w:rPr>
           <w:rFonts w:cstheme="minorHAnsi"/>
           <w:b/>
@@ -880,7 +745,8 @@
           <w:sz w:val="24"/>
           <w:szCs w:val="24"/>
         </w:rPr>
-      </w:pPr>
+        <w:t xml:space="preserve">was greater than </w:t>
+      </w:r>
       <w:r>
         <w:rPr>
           <w:rFonts w:cstheme="minorHAnsi"/>
@@ -889,6 +755,198 @@
           <w:sz w:val="24"/>
           <w:szCs w:val="24"/>
         </w:rPr>
+        <w:t>post tax?</w:t>
+      </w:r>
+    </w:p>
+    <w:p>
+      <w:pPr>
+        <w:ind w:firstLine="720"/>
+        <w:rPr>
+          <w:rFonts w:cstheme="minorHAnsi"/>
+          <w:sz w:val="24"/>
+          <w:szCs w:val="24"/>
+        </w:rPr>
+      </w:pPr>
+      <w:r>
+        <w:rPr>
+          <w:rFonts w:cstheme="minorHAnsi"/>
+          <w:sz w:val="24"/>
+          <w:szCs w:val="24"/>
+        </w:rPr>
+        <w:t>HO: Mu(Pre-Tax)=Mu(Post-Tax)</w:t>
+      </w:r>
+    </w:p>
+    <w:p>
+      <w:pPr>
+        <w:ind w:firstLine="720"/>
+        <w:rPr>
+          <w:rFonts w:cstheme="minorHAnsi"/>
+          <w:sz w:val="24"/>
+          <w:szCs w:val="24"/>
+        </w:rPr>
+      </w:pPr>
+      <w:r>
+        <w:rPr>
+          <w:rFonts w:cstheme="minorHAnsi"/>
+          <w:sz w:val="24"/>
+          <w:szCs w:val="24"/>
+        </w:rPr>
+        <w:t>Ha: Mu(Pre-Tax)&gt;Mu(Post-Tax)</w:t>
+      </w:r>
+    </w:p>
+    <w:p>
+      <w:pPr>
+        <w:ind w:firstLine="720"/>
+        <w:rPr>
+          <w:rFonts w:cstheme="minorHAnsi"/>
+          <w:sz w:val="24"/>
+          <w:szCs w:val="24"/>
+        </w:rPr>
+      </w:pPr>
+    </w:p>
+    <w:p>
+      <w:pPr>
+        <w:ind w:firstLine="720"/>
+        <w:rPr>
+          <w:rFonts w:cstheme="minorHAnsi"/>
+          <w:b/>
+          <w:bCs/>
+          <w:sz w:val="24"/>
+          <w:szCs w:val="24"/>
+        </w:rPr>
+      </w:pPr>
+      <w:r>
+        <w:rPr>
+          <w:rFonts w:cstheme="minorHAnsi"/>
+          <w:b/>
+          <w:bCs/>
+          <w:sz w:val="24"/>
+          <w:szCs w:val="24"/>
+        </w:rPr>
+        <w:t xml:space="preserve">Question 1.5: Was Hennepin County’s </w:t>
+      </w:r>
+      <w:r>
+        <w:rPr>
+          <w:rFonts w:cstheme="minorHAnsi"/>
+          <w:b/>
+          <w:bCs/>
+          <w:sz w:val="24"/>
+          <w:szCs w:val="24"/>
+        </w:rPr>
+        <w:t xml:space="preserve">mean landfill percent </w:t>
+      </w:r>
+      <w:r>
+        <w:rPr>
+          <w:rFonts w:cstheme="minorHAnsi"/>
+          <w:b/>
+          <w:bCs/>
+          <w:sz w:val="24"/>
+          <w:szCs w:val="24"/>
+        </w:rPr>
+        <w:t xml:space="preserve"> </w:t>
+      </w:r>
+      <w:r>
+        <w:rPr>
+          <w:rFonts w:cstheme="minorHAnsi"/>
+          <w:b/>
+          <w:bCs/>
+          <w:sz w:val="24"/>
+          <w:szCs w:val="24"/>
+        </w:rPr>
+        <w:t>greater</w:t>
+      </w:r>
+      <w:r>
+        <w:rPr>
+          <w:rFonts w:cstheme="minorHAnsi"/>
+          <w:b/>
+          <w:bCs/>
+          <w:sz w:val="24"/>
+          <w:szCs w:val="24"/>
+        </w:rPr>
+        <w:t xml:space="preserve"> than the Metro as a whole?</w:t>
+      </w:r>
+    </w:p>
+    <w:p>
+      <w:pPr>
+        <w:ind w:firstLine="720"/>
+        <w:rPr>
+          <w:rFonts w:cstheme="minorHAnsi"/>
+          <w:sz w:val="24"/>
+          <w:szCs w:val="24"/>
+        </w:rPr>
+      </w:pPr>
+      <w:r>
+        <w:rPr>
+          <w:rFonts w:cstheme="minorHAnsi"/>
+          <w:sz w:val="24"/>
+          <w:szCs w:val="24"/>
+        </w:rPr>
+        <w:t>HO: Mu(Hennepin)=Mu(Metro)</w:t>
+      </w:r>
+    </w:p>
+    <w:p>
+      <w:pPr>
+        <w:ind w:firstLine="720"/>
+        <w:rPr>
+          <w:rFonts w:cstheme="minorHAnsi"/>
+          <w:sz w:val="24"/>
+          <w:szCs w:val="24"/>
+        </w:rPr>
+      </w:pPr>
+      <w:r>
+        <w:rPr>
+          <w:rFonts w:cstheme="minorHAnsi"/>
+          <w:sz w:val="24"/>
+          <w:szCs w:val="24"/>
+        </w:rPr>
+        <w:t>Ha: Mu(Hennepin)</w:t>
+      </w:r>
+      <w:r>
+        <w:rPr>
+          <w:rFonts w:cstheme="minorHAnsi"/>
+          <w:sz w:val="24"/>
+          <w:szCs w:val="24"/>
+        </w:rPr>
+        <w:t>&lt;</w:t>
+      </w:r>
+      <w:r>
+        <w:rPr>
+          <w:rFonts w:cstheme="minorHAnsi"/>
+          <w:sz w:val="24"/>
+          <w:szCs w:val="24"/>
+        </w:rPr>
+        <w:t>Mu(Metro)</w:t>
+      </w:r>
+    </w:p>
+    <w:p>
+      <w:pPr>
+        <w:ind w:firstLine="720"/>
+        <w:rPr>
+          <w:rFonts w:cstheme="minorHAnsi"/>
+          <w:sz w:val="24"/>
+          <w:szCs w:val="24"/>
+        </w:rPr>
+      </w:pPr>
+    </w:p>
+    <w:p>
+      <w:pPr>
+        <w:ind w:firstLine="720"/>
+        <w:rPr>
+          <w:rFonts w:cstheme="minorHAnsi"/>
+          <w:b/>
+          <w:bCs/>
+          <w:sz w:val="24"/>
+          <w:szCs w:val="24"/>
+        </w:rPr>
+      </w:pPr>
+      <w:r>
+        <w:rPr>
+          <w:rFonts w:cstheme="minorHAnsi"/>
+          <w:b/>
+          <w:bCs/>
+          <w:sz w:val="24"/>
+          <w:szCs w:val="24"/>
+        </w:rPr>
         <w:t>Question 2: Was there an increase in on-site disposal post tax?</w:t>
       </w:r>
     </w:p>
@@ -907,25 +965,7 @@
           <w:sz w:val="24"/>
           <w:szCs w:val="24"/>
         </w:rPr>
-        <w:t xml:space="preserve">HO: </w:t>
-      </w:r>
-      <w:proofErr w:type="gramStart"/>
-      <w:r>
-        <w:rPr>
-          <w:rFonts w:cstheme="minorHAnsi"/>
-          <w:sz w:val="24"/>
-          <w:szCs w:val="24"/>
-        </w:rPr>
-        <w:t>Mu(</w:t>
-      </w:r>
-      <w:proofErr w:type="gramEnd"/>
-      <w:r>
-        <w:rPr>
-          <w:rFonts w:cstheme="minorHAnsi"/>
-          <w:sz w:val="24"/>
-          <w:szCs w:val="24"/>
-        </w:rPr>
-        <w:t>on-site pre-tax) = Mu(on-site post-tax)</w:t>
+        <w:t>HO: Mu(on-site pre-tax) = Mu(on-site post-tax)</w:t>
       </w:r>
     </w:p>
     <w:p>
@@ -943,25 +983,7 @@
           <w:sz w:val="24"/>
           <w:szCs w:val="24"/>
         </w:rPr>
-        <w:t xml:space="preserve">Ha: </w:t>
-      </w:r>
-      <w:proofErr w:type="gramStart"/>
-      <w:r>
-        <w:rPr>
-          <w:rFonts w:cstheme="minorHAnsi"/>
-          <w:sz w:val="24"/>
-          <w:szCs w:val="24"/>
-        </w:rPr>
-        <w:t>Mu(</w:t>
-      </w:r>
-      <w:proofErr w:type="gramEnd"/>
-      <w:r>
-        <w:rPr>
-          <w:rFonts w:cstheme="minorHAnsi"/>
-          <w:sz w:val="24"/>
-          <w:szCs w:val="24"/>
-        </w:rPr>
-        <w:t>on-site pre-tax)&lt;Mu(on-site post-tax)</w:t>
+        <w:t>Ha: Mu(on-site pre-tax)&lt;Mu(on-site post-tax)</w:t>
       </w:r>
     </w:p>
     <w:p>
@@ -1004,6 +1026,485 @@
     </w:p>
     <w:p>
       <w:pPr>
+        <w:rPr>
+          <w:rFonts w:cstheme="minorHAnsi"/>
+          <w:sz w:val="24"/>
+          <w:szCs w:val="24"/>
+        </w:rPr>
+      </w:pPr>
+      <w:r>
+        <w:rPr>
+          <w:rFonts w:cstheme="minorHAnsi"/>
+          <w:sz w:val="24"/>
+          <w:szCs w:val="24"/>
+        </w:rPr>
+        <w:t xml:space="preserve">Given this information, </w:t>
+      </w:r>
+      <w:r>
+        <w:rPr>
+          <w:rFonts w:cstheme="minorHAnsi"/>
+          <w:sz w:val="24"/>
+          <w:szCs w:val="24"/>
+        </w:rPr>
+        <w:t>can we</w:t>
+      </w:r>
+      <w:r>
+        <w:rPr>
+          <w:rFonts w:cstheme="minorHAnsi"/>
+          <w:sz w:val="24"/>
+          <w:szCs w:val="24"/>
+        </w:rPr>
+        <w:t xml:space="preserve"> identify</w:t>
+      </w:r>
+      <w:r>
+        <w:rPr>
+          <w:rFonts w:cstheme="minorHAnsi"/>
+          <w:sz w:val="24"/>
+          <w:szCs w:val="24"/>
+        </w:rPr>
+        <w:t xml:space="preserve"> a</w:t>
+      </w:r>
+      <w:r>
+        <w:rPr>
+          <w:rFonts w:cstheme="minorHAnsi"/>
+          <w:sz w:val="24"/>
+          <w:szCs w:val="24"/>
+        </w:rPr>
+        <w:t xml:space="preserve"> </w:t>
+      </w:r>
+      <w:r>
+        <w:rPr>
+          <w:rFonts w:cstheme="minorHAnsi"/>
+          <w:sz w:val="24"/>
+          <w:szCs w:val="24"/>
+        </w:rPr>
+        <w:t>correlation</w:t>
+      </w:r>
+      <w:r>
+        <w:rPr>
+          <w:rFonts w:cstheme="minorHAnsi"/>
+          <w:sz w:val="24"/>
+          <w:szCs w:val="24"/>
+        </w:rPr>
+        <w:t xml:space="preserve"> between the</w:t>
+      </w:r>
+      <w:r>
+        <w:rPr>
+          <w:rFonts w:cstheme="minorHAnsi"/>
+          <w:sz w:val="24"/>
+          <w:szCs w:val="24"/>
+        </w:rPr>
+        <w:t xml:space="preserve"> </w:t>
+      </w:r>
+      <w:r>
+        <w:rPr>
+          <w:rFonts w:cstheme="minorHAnsi"/>
+          <w:sz w:val="24"/>
+          <w:szCs w:val="24"/>
+        </w:rPr>
+        <w:t xml:space="preserve">1997 Waste Management tax </w:t>
+      </w:r>
+      <w:r>
+        <w:rPr>
+          <w:rFonts w:cstheme="minorHAnsi"/>
+          <w:sz w:val="24"/>
+          <w:szCs w:val="24"/>
+        </w:rPr>
+        <w:t>and the</w:t>
+      </w:r>
+      <w:r>
+        <w:rPr>
+          <w:rFonts w:cstheme="minorHAnsi"/>
+          <w:sz w:val="24"/>
+          <w:szCs w:val="24"/>
+        </w:rPr>
+        <w:t xml:space="preserve"> </w:t>
+      </w:r>
+      <w:r>
+        <w:rPr>
+          <w:rFonts w:cstheme="minorHAnsi"/>
+          <w:sz w:val="24"/>
+          <w:szCs w:val="24"/>
+        </w:rPr>
+        <w:t>reduc</w:t>
+      </w:r>
+      <w:r>
+        <w:rPr>
+          <w:rFonts w:cstheme="minorHAnsi"/>
+          <w:sz w:val="24"/>
+          <w:szCs w:val="24"/>
+        </w:rPr>
+        <w:t>tion</w:t>
+      </w:r>
+      <w:r>
+        <w:rPr>
+          <w:rFonts w:cstheme="minorHAnsi"/>
+          <w:sz w:val="24"/>
+          <w:szCs w:val="24"/>
+        </w:rPr>
+        <w:t xml:space="preserve"> </w:t>
+      </w:r>
+      <w:r>
+        <w:rPr>
+          <w:rFonts w:cstheme="minorHAnsi"/>
+          <w:sz w:val="24"/>
+          <w:szCs w:val="24"/>
+        </w:rPr>
+        <w:t>in</w:t>
+      </w:r>
+      <w:r>
+        <w:rPr>
+          <w:rFonts w:cstheme="minorHAnsi"/>
+          <w:sz w:val="24"/>
+          <w:szCs w:val="24"/>
+        </w:rPr>
+        <w:t xml:space="preserve"> total percentage of</w:t>
+      </w:r>
+      <w:r>
+        <w:rPr>
+          <w:rFonts w:cstheme="minorHAnsi"/>
+          <w:sz w:val="24"/>
+          <w:szCs w:val="24"/>
+        </w:rPr>
+        <w:t xml:space="preserve"> landfill waste?</w:t>
+      </w:r>
+      <w:r>
+        <w:rPr>
+          <w:rFonts w:cstheme="minorHAnsi"/>
+          <w:sz w:val="24"/>
+          <w:szCs w:val="24"/>
+        </w:rPr>
+        <w:t xml:space="preserve"> </w:t>
+      </w:r>
+      <w:r>
+        <w:rPr>
+          <w:rFonts w:cstheme="minorHAnsi"/>
+          <w:sz w:val="24"/>
+          <w:szCs w:val="24"/>
+        </w:rPr>
+        <w:t>The</w:t>
+      </w:r>
+      <w:r>
+        <w:rPr>
+          <w:rFonts w:cstheme="minorHAnsi"/>
+          <w:sz w:val="24"/>
+          <w:szCs w:val="24"/>
+        </w:rPr>
+        <w:t xml:space="preserve"> Null hypothesis will assume that the 1997 ta</w:t>
+      </w:r>
+      <w:r>
+        <w:rPr>
+          <w:rFonts w:cstheme="minorHAnsi"/>
+          <w:sz w:val="24"/>
+          <w:szCs w:val="24"/>
+        </w:rPr>
+        <w:t>x has no effect on the total landfill percentage</w:t>
+      </w:r>
+      <w:r>
+        <w:rPr>
+          <w:rFonts w:cstheme="minorHAnsi"/>
+          <w:sz w:val="24"/>
+          <w:szCs w:val="24"/>
+        </w:rPr>
+        <w:t xml:space="preserve"> in the Metro</w:t>
+      </w:r>
+      <w:r>
+        <w:rPr>
+          <w:rFonts w:cstheme="minorHAnsi"/>
+          <w:sz w:val="24"/>
+          <w:szCs w:val="24"/>
+        </w:rPr>
+        <w:t>politan Area</w:t>
+      </w:r>
+      <w:r>
+        <w:rPr>
+          <w:rFonts w:cstheme="minorHAnsi"/>
+          <w:sz w:val="24"/>
+          <w:szCs w:val="24"/>
+        </w:rPr>
+        <w:t xml:space="preserve">. Alternatively, </w:t>
+      </w:r>
+      <w:r>
+        <w:rPr>
+          <w:rFonts w:cstheme="minorHAnsi"/>
+          <w:sz w:val="24"/>
+          <w:szCs w:val="24"/>
+        </w:rPr>
+        <w:t>the</w:t>
+      </w:r>
+      <w:r>
+        <w:rPr>
+          <w:rFonts w:cstheme="minorHAnsi"/>
+          <w:sz w:val="24"/>
+          <w:szCs w:val="24"/>
+        </w:rPr>
+        <w:t xml:space="preserve"> 1997</w:t>
+      </w:r>
+      <w:r>
+        <w:rPr>
+          <w:rFonts w:cstheme="minorHAnsi"/>
+          <w:sz w:val="24"/>
+          <w:szCs w:val="24"/>
+        </w:rPr>
+        <w:t xml:space="preserve"> ta</w:t>
+      </w:r>
+      <w:r>
+        <w:rPr>
+          <w:rFonts w:cstheme="minorHAnsi"/>
+          <w:sz w:val="24"/>
+          <w:szCs w:val="24"/>
+        </w:rPr>
+        <w:t xml:space="preserve">x </w:t>
+      </w:r>
+      <w:r>
+        <w:rPr>
+          <w:rFonts w:cstheme="minorHAnsi"/>
+          <w:sz w:val="24"/>
+          <w:szCs w:val="24"/>
+        </w:rPr>
+        <w:t xml:space="preserve">significantly </w:t>
+      </w:r>
+      <w:r>
+        <w:rPr>
+          <w:rFonts w:cstheme="minorHAnsi"/>
+          <w:sz w:val="24"/>
+          <w:szCs w:val="24"/>
+        </w:rPr>
+        <w:t xml:space="preserve">decreased </w:t>
+      </w:r>
+      <w:r>
+        <w:rPr>
+          <w:rFonts w:cstheme="minorHAnsi"/>
+          <w:sz w:val="24"/>
+          <w:szCs w:val="24"/>
+        </w:rPr>
+        <w:t>total landfill percentage in the Metropolitan Area.</w:t>
+      </w:r>
+      <w:r>
+        <w:rPr>
+          <w:rFonts w:cstheme="minorHAnsi"/>
+          <w:sz w:val="24"/>
+          <w:szCs w:val="24"/>
+        </w:rPr>
+        <w:t xml:space="preserve"> </w:t>
+      </w:r>
+      <w:r>
+        <w:rPr>
+          <w:rFonts w:cstheme="minorHAnsi"/>
+          <w:sz w:val="24"/>
+          <w:szCs w:val="24"/>
+        </w:rPr>
+        <w:t>To</w:t>
+      </w:r>
+      <w:r>
+        <w:rPr>
+          <w:rFonts w:cstheme="minorHAnsi"/>
+          <w:sz w:val="24"/>
+          <w:szCs w:val="24"/>
+        </w:rPr>
+        <w:t xml:space="preserve"> Anal</w:t>
+      </w:r>
+      <w:r>
+        <w:rPr>
+          <w:rFonts w:cstheme="minorHAnsi"/>
+          <w:sz w:val="24"/>
+          <w:szCs w:val="24"/>
+        </w:rPr>
+        <w:t>yze the pre</w:t>
+      </w:r>
+      <w:r>
+        <w:rPr>
+          <w:rFonts w:cstheme="minorHAnsi"/>
+          <w:sz w:val="24"/>
+          <w:szCs w:val="24"/>
+        </w:rPr>
+        <w:t>-tax</w:t>
+      </w:r>
+      <w:r>
+        <w:rPr>
+          <w:rFonts w:cstheme="minorHAnsi"/>
+          <w:sz w:val="24"/>
+          <w:szCs w:val="24"/>
+        </w:rPr>
+        <w:t xml:space="preserve"> and </w:t>
+      </w:r>
+      <w:r>
+        <w:rPr>
+          <w:rFonts w:cstheme="minorHAnsi"/>
+          <w:sz w:val="24"/>
+          <w:szCs w:val="24"/>
+        </w:rPr>
+        <w:t>post-tax</w:t>
+      </w:r>
+      <w:r>
+        <w:rPr>
+          <w:rFonts w:cstheme="minorHAnsi"/>
+          <w:sz w:val="24"/>
+          <w:szCs w:val="24"/>
+        </w:rPr>
+        <w:t xml:space="preserve"> year</w:t>
+      </w:r>
+      <w:r>
+        <w:rPr>
+          <w:rFonts w:cstheme="minorHAnsi"/>
+          <w:sz w:val="24"/>
+          <w:szCs w:val="24"/>
+        </w:rPr>
+        <w:t xml:space="preserve"> groups</w:t>
+      </w:r>
+      <w:r>
+        <w:rPr>
+          <w:rFonts w:cstheme="minorHAnsi"/>
+          <w:sz w:val="24"/>
+          <w:szCs w:val="24"/>
+        </w:rPr>
+        <w:t xml:space="preserve"> </w:t>
+      </w:r>
+      <w:r>
+        <w:rPr>
+          <w:rFonts w:cstheme="minorHAnsi"/>
+          <w:sz w:val="24"/>
+          <w:szCs w:val="24"/>
+        </w:rPr>
+        <w:t xml:space="preserve">by “WTE_Landfill_percentage” </w:t>
+      </w:r>
+      <w:r>
+        <w:rPr>
+          <w:rFonts w:cstheme="minorHAnsi"/>
+          <w:sz w:val="24"/>
+          <w:szCs w:val="24"/>
+        </w:rPr>
+        <w:t>we</w:t>
+      </w:r>
+      <w:r>
+        <w:rPr>
+          <w:rFonts w:cstheme="minorHAnsi"/>
+          <w:sz w:val="24"/>
+          <w:szCs w:val="24"/>
+        </w:rPr>
+        <w:t xml:space="preserve"> used an </w:t>
+      </w:r>
+      <w:r>
+        <w:rPr>
+          <w:rFonts w:cstheme="minorHAnsi"/>
+          <w:sz w:val="24"/>
+          <w:szCs w:val="24"/>
+        </w:rPr>
+        <w:t>I</w:t>
+      </w:r>
+      <w:r>
+        <w:rPr>
+          <w:rFonts w:cstheme="minorHAnsi"/>
+          <w:sz w:val="24"/>
+          <w:szCs w:val="24"/>
+        </w:rPr>
+        <w:t>ndependent T-test</w:t>
+      </w:r>
+      <w:r>
+        <w:rPr>
+          <w:rFonts w:cstheme="minorHAnsi"/>
+          <w:sz w:val="24"/>
+          <w:szCs w:val="24"/>
+        </w:rPr>
+        <w:t xml:space="preserve">. </w:t>
+      </w:r>
+      <w:r>
+        <w:rPr>
+          <w:rFonts w:cstheme="minorHAnsi"/>
+          <w:sz w:val="24"/>
+          <w:szCs w:val="24"/>
+        </w:rPr>
+        <w:t xml:space="preserve">Based on the results of the test we can reject the null hypothesis and accept the alternative hypothesis that the post-tax years of landfill percent share of trash was reduced with a p-value of .013. </w:t>
+      </w:r>
+    </w:p>
+    <w:p>
+      <w:pPr>
+        <w:rPr>
+          <w:rFonts w:cstheme="minorHAnsi"/>
+          <w:sz w:val="24"/>
+          <w:szCs w:val="24"/>
+        </w:rPr>
+      </w:pPr>
+      <w:r>
+        <w:rPr>
+          <w:rFonts w:cstheme="minorHAnsi"/>
+          <w:noProof/>
+          <w:sz w:val="24"/>
+          <w:szCs w:val="24"/>
+        </w:rPr>
+        <w:drawing>
+          <wp:inline distT="0" distB="0" distL="0" distR="0" wp14:anchorId="43F784EE" wp14:editId="51805B05">
+            <wp:extent cx="4213860" cy="1798320"/>
+            <wp:effectExtent l="0" t="0" r="0" b="0"/>
+            <wp:docPr id="309958413" name="Picture 3"/>
+            <wp:cNvGraphicFramePr>
+              <a:graphicFrameLocks xmlns:a="http://schemas.openxmlformats.org/drawingml/2006/main" noChangeAspect="1"/>
+            </wp:cNvGraphicFramePr>
+            <a:graphic xmlns:a="http://schemas.openxmlformats.org/drawingml/2006/main">
+              <a:graphicData uri="http://schemas.openxmlformats.org/drawingml/2006/picture">
+                <pic:pic xmlns:pic="http://schemas.openxmlformats.org/drawingml/2006/picture">
+                  <pic:nvPicPr>
+                    <pic:cNvPr id="0" name="Picture 3"/>
+                    <pic:cNvPicPr>
+                      <a:picLocks noChangeAspect="1" noChangeArrowheads="1"/>
+                    </pic:cNvPicPr>
+                  </pic:nvPicPr>
+                  <pic:blipFill>
+                    <a:blip r:embed="rId4">
+                      <a:extLst>
+                        <a:ext uri="{28A0092B-C50C-407E-A947-70E740481C1C}">
+                          <a14:useLocalDpi xmlns:a14="http://schemas.microsoft.com/office/drawing/2010/main" val="0"/>
+                        </a:ext>
+                      </a:extLst>
+                    </a:blip>
+                    <a:srcRect/>
+                    <a:stretch>
+                      <a:fillRect/>
+                    </a:stretch>
+                  </pic:blipFill>
+                  <pic:spPr bwMode="auto">
+                    <a:xfrm>
+                      <a:off x="0" y="0"/>
+                      <a:ext cx="4213860" cy="1798320"/>
+                    </a:xfrm>
+                    <a:prstGeom prst="rect">
+                      <a:avLst/>
+                    </a:prstGeom>
+                    <a:noFill/>
+                    <a:ln>
+                      <a:noFill/>
+                    </a:ln>
+                  </pic:spPr>
+                </pic:pic>
+              </a:graphicData>
+            </a:graphic>
+          </wp:inline>
+        </w:drawing>
+      </w:r>
+    </w:p>
+    <w:p>
+      <w:pPr>
+        <w:rPr>
+          <w:rFonts w:cstheme="minorHAnsi"/>
+          <w:i/>
+          <w:iCs/>
+          <w:sz w:val="20"/>
+          <w:szCs w:val="20"/>
+        </w:rPr>
+      </w:pPr>
+      <w:r>
+        <w:rPr>
+          <w:rFonts w:cstheme="minorHAnsi"/>
+          <w:i/>
+          <w:iCs/>
+          <w:sz w:val="20"/>
+          <w:szCs w:val="20"/>
+        </w:rPr>
+        <w:t>-Tax was a factor in the reduction of overall tonnage in the Metro Area.</w:t>
+      </w:r>
+    </w:p>
+    <w:p>
+      <w:pPr>
         <w:ind w:firstLine="720"/>
         <w:rPr>
           <w:rFonts w:cstheme="minorHAnsi"/>
@@ -1017,31 +1518,32 @@
           <w:sz w:val="24"/>
           <w:szCs w:val="24"/>
         </w:rPr>
-        <w:t xml:space="preserve">Given this information, </w:t>
-      </w:r>
-      <w:r>
-        <w:rPr>
-          <w:rFonts w:cstheme="minorHAnsi"/>
-          <w:sz w:val="24"/>
-          <w:szCs w:val="24"/>
-        </w:rPr>
-        <w:t>can we</w:t>
-      </w:r>
-      <w:r>
-        <w:rPr>
-          <w:rFonts w:cstheme="minorHAnsi"/>
-          <w:sz w:val="24"/>
-          <w:szCs w:val="24"/>
-        </w:rPr>
-        <w:t xml:space="preserve"> identify</w:t>
-      </w:r>
-      <w:r>
-        <w:rPr>
-          <w:rFonts w:cstheme="minorHAnsi"/>
-          <w:sz w:val="24"/>
-          <w:szCs w:val="24"/>
-        </w:rPr>
-        <w:t xml:space="preserve"> a</w:t>
+        <w:lastRenderedPageBreak/>
+        <w:t xml:space="preserve">To further analyze </w:t>
+      </w:r>
+      <w:r>
+        <w:rPr>
+          <w:rFonts w:cstheme="minorHAnsi"/>
+          <w:sz w:val="24"/>
+          <w:szCs w:val="24"/>
+        </w:rPr>
+        <w:t>Hennepin</w:t>
+      </w:r>
+      <w:r>
+        <w:rPr>
+          <w:rFonts w:cstheme="minorHAnsi"/>
+          <w:sz w:val="24"/>
+          <w:szCs w:val="24"/>
+        </w:rPr>
+        <w:t xml:space="preserve"> count</w:t>
+      </w:r>
+      <w:r>
+        <w:rPr>
+          <w:rFonts w:cstheme="minorHAnsi"/>
+          <w:sz w:val="24"/>
+          <w:szCs w:val="24"/>
+        </w:rPr>
+        <w:t>y’s</w:t>
       </w:r>
       <w:r>
         <w:rPr>
@@ -1057,15 +1559,63 @@
           <w:sz w:val="24"/>
           <w:szCs w:val="24"/>
         </w:rPr>
-        <w:t>correlation</w:t>
-      </w:r>
-      <w:r>
-        <w:rPr>
-          <w:rFonts w:cstheme="minorHAnsi"/>
-          <w:sz w:val="24"/>
-          <w:szCs w:val="24"/>
-        </w:rPr>
-        <w:t xml:space="preserve"> between the</w:t>
+        <w:t>post-tax mean</w:t>
+      </w:r>
+      <w:r>
+        <w:rPr>
+          <w:rFonts w:cstheme="minorHAnsi"/>
+          <w:sz w:val="24"/>
+          <w:szCs w:val="24"/>
+        </w:rPr>
+        <w:t xml:space="preserve"> landfill percentage </w:t>
+      </w:r>
+      <w:r>
+        <w:rPr>
+          <w:rFonts w:cstheme="minorHAnsi"/>
+          <w:sz w:val="24"/>
+          <w:szCs w:val="24"/>
+        </w:rPr>
+        <w:t xml:space="preserve">against the </w:t>
+      </w:r>
+      <w:r>
+        <w:rPr>
+          <w:rFonts w:cstheme="minorHAnsi"/>
+          <w:sz w:val="24"/>
+          <w:szCs w:val="24"/>
+        </w:rPr>
+        <w:t>population</w:t>
+      </w:r>
+      <w:r>
+        <w:rPr>
+          <w:rFonts w:cstheme="minorHAnsi"/>
+          <w:sz w:val="24"/>
+          <w:szCs w:val="24"/>
+        </w:rPr>
+        <w:t xml:space="preserve">’s </w:t>
+      </w:r>
+      <w:r>
+        <w:rPr>
+          <w:rFonts w:cstheme="minorHAnsi"/>
+          <w:sz w:val="24"/>
+          <w:szCs w:val="24"/>
+        </w:rPr>
+        <w:t xml:space="preserve">mean (MN Metro counties) </w:t>
+      </w:r>
+      <w:r>
+        <w:rPr>
+          <w:rFonts w:cstheme="minorHAnsi"/>
+          <w:sz w:val="24"/>
+          <w:szCs w:val="24"/>
+        </w:rPr>
+        <w:t>we ran a Welch Two Sample t-test</w:t>
+      </w:r>
+      <w:r>
+        <w:rPr>
+          <w:rFonts w:cstheme="minorHAnsi"/>
+          <w:sz w:val="24"/>
+          <w:szCs w:val="24"/>
+        </w:rPr>
+        <w:t>.</w:t>
       </w:r>
       <w:r>
         <w:rPr>
@@ -1081,43 +1631,194 @@
           <w:sz w:val="24"/>
           <w:szCs w:val="24"/>
         </w:rPr>
-        <w:t xml:space="preserve">1997 Waste Management tax </w:t>
-      </w:r>
-      <w:r>
-        <w:rPr>
-          <w:rFonts w:cstheme="minorHAnsi"/>
-          <w:sz w:val="24"/>
-          <w:szCs w:val="24"/>
-        </w:rPr>
-        <w:t>and the</w:t>
-      </w:r>
-      <w:r>
-        <w:rPr>
-          <w:rFonts w:cstheme="minorHAnsi"/>
-          <w:sz w:val="24"/>
-          <w:szCs w:val="24"/>
+        <w:t xml:space="preserve">Based on the Welch Two Sample, Hennepin County’s mean was </w:t>
+      </w:r>
+      <w:r>
+        <w:rPr>
+          <w:rFonts w:cstheme="minorHAnsi"/>
+          <w:sz w:val="24"/>
+          <w:szCs w:val="24"/>
+        </w:rPr>
+        <w:t xml:space="preserve">not less </w:t>
+      </w:r>
+      <w:r>
+        <w:rPr>
+          <w:rFonts w:cstheme="minorHAnsi"/>
+          <w:sz w:val="24"/>
+          <w:szCs w:val="24"/>
+        </w:rPr>
+        <w:t xml:space="preserve">than the Metro Area. We therefore fail to reject the null hypothesis. </w:t>
+      </w:r>
+    </w:p>
+    <w:p>
+      <w:pPr>
+        <w:rPr>
+          <w:rFonts w:cstheme="minorHAnsi"/>
+          <w:sz w:val="24"/>
+          <w:szCs w:val="24"/>
+        </w:rPr>
+      </w:pPr>
+      <w:r>
+        <w:rPr>
+          <w:rFonts w:cstheme="minorHAnsi"/>
+          <w:noProof/>
+          <w:sz w:val="24"/>
+          <w:szCs w:val="24"/>
+        </w:rPr>
+        <w:drawing>
+          <wp:inline distT="0" distB="0" distL="0" distR="0" wp14:anchorId="75DEBF6A" wp14:editId="6E23C05A">
+            <wp:extent cx="5935980" cy="1676400"/>
+            <wp:effectExtent l="0" t="0" r="7620" b="0"/>
+            <wp:docPr id="1572410588" name="Picture 9"/>
+            <wp:cNvGraphicFramePr>
+              <a:graphicFrameLocks xmlns:a="http://schemas.openxmlformats.org/drawingml/2006/main" noChangeAspect="1"/>
+            </wp:cNvGraphicFramePr>
+            <a:graphic xmlns:a="http://schemas.openxmlformats.org/drawingml/2006/main">
+              <a:graphicData uri="http://schemas.openxmlformats.org/drawingml/2006/picture">
+                <pic:pic xmlns:pic="http://schemas.openxmlformats.org/drawingml/2006/picture">
+                  <pic:nvPicPr>
+                    <pic:cNvPr id="0" name="Picture 9"/>
+                    <pic:cNvPicPr>
+                      <a:picLocks noChangeAspect="1" noChangeArrowheads="1"/>
+                    </pic:cNvPicPr>
+                  </pic:nvPicPr>
+                  <pic:blipFill>
+                    <a:blip r:embed="rId5">
+                      <a:extLst>
+                        <a:ext uri="{28A0092B-C50C-407E-A947-70E740481C1C}">
+                          <a14:useLocalDpi xmlns:a14="http://schemas.microsoft.com/office/drawing/2010/main" val="0"/>
+                        </a:ext>
+                      </a:extLst>
+                    </a:blip>
+                    <a:srcRect/>
+                    <a:stretch>
+                      <a:fillRect/>
+                    </a:stretch>
+                  </pic:blipFill>
+                  <pic:spPr bwMode="auto">
+                    <a:xfrm>
+                      <a:off x="0" y="0"/>
+                      <a:ext cx="5935980" cy="1676400"/>
+                    </a:xfrm>
+                    <a:prstGeom prst="rect">
+                      <a:avLst/>
+                    </a:prstGeom>
+                    <a:noFill/>
+                    <a:ln>
+                      <a:noFill/>
+                    </a:ln>
+                  </pic:spPr>
+                </pic:pic>
+              </a:graphicData>
+            </a:graphic>
+          </wp:inline>
+        </w:drawing>
+      </w:r>
+    </w:p>
+    <w:p>
+      <w:pPr>
+        <w:rPr>
+          <w:rFonts w:cstheme="minorHAnsi"/>
+          <w:i/>
+          <w:iCs/>
+          <w:sz w:val="20"/>
+          <w:szCs w:val="20"/>
+        </w:rPr>
+      </w:pPr>
+      <w:r>
+        <w:rPr>
+          <w:rFonts w:cstheme="minorHAnsi"/>
+          <w:i/>
+          <w:iCs/>
+          <w:sz w:val="20"/>
+          <w:szCs w:val="20"/>
+        </w:rPr>
+        <w:t>-</w:t>
+      </w:r>
+      <w:r>
+        <w:rPr>
+          <w:rFonts w:cstheme="minorHAnsi"/>
+          <w:i/>
+          <w:iCs/>
+          <w:sz w:val="20"/>
+          <w:szCs w:val="20"/>
+        </w:rPr>
+        <w:t xml:space="preserve">Hennepin County </w:t>
+      </w:r>
+      <w:r>
+        <w:rPr>
+          <w:rFonts w:cstheme="minorHAnsi"/>
+          <w:i/>
+          <w:iCs/>
+          <w:sz w:val="20"/>
+          <w:szCs w:val="20"/>
+        </w:rPr>
+        <w:t xml:space="preserve">mean </w:t>
+      </w:r>
+      <w:r>
+        <w:rPr>
+          <w:rFonts w:cstheme="minorHAnsi"/>
+          <w:i/>
+          <w:iCs/>
+          <w:sz w:val="20"/>
+          <w:szCs w:val="20"/>
+        </w:rPr>
+        <w:t>was greater than</w:t>
+      </w:r>
+      <w:r>
+        <w:rPr>
+          <w:rFonts w:cstheme="minorHAnsi"/>
+          <w:i/>
+          <w:iCs/>
+          <w:sz w:val="20"/>
+          <w:szCs w:val="20"/>
         </w:rPr>
         <w:t xml:space="preserve"> </w:t>
       </w:r>
       <w:r>
         <w:rPr>
           <w:rFonts w:cstheme="minorHAnsi"/>
-          <w:sz w:val="24"/>
-          <w:szCs w:val="24"/>
-        </w:rPr>
-        <w:t>reduc</w:t>
-      </w:r>
-      <w:r>
-        <w:rPr>
-          <w:rFonts w:cstheme="minorHAnsi"/>
-          <w:sz w:val="24"/>
-          <w:szCs w:val="24"/>
-        </w:rPr>
-        <w:t>tion</w:t>
-      </w:r>
-      <w:r>
-        <w:rPr>
-          <w:rFonts w:cstheme="minorHAnsi"/>
+          <w:i/>
+          <w:iCs/>
+          <w:sz w:val="20"/>
+          <w:szCs w:val="20"/>
+        </w:rPr>
+        <w:t>the</w:t>
+      </w:r>
+      <w:r>
+        <w:rPr>
+          <w:rFonts w:cstheme="minorHAnsi"/>
+          <w:i/>
+          <w:iCs/>
+          <w:sz w:val="20"/>
+          <w:szCs w:val="20"/>
+        </w:rPr>
+        <w:t xml:space="preserve"> Metro Area</w:t>
+      </w:r>
+      <w:r>
+        <w:rPr>
+          <w:rFonts w:cstheme="minorHAnsi"/>
+          <w:i/>
+          <w:iCs/>
+          <w:sz w:val="20"/>
+          <w:szCs w:val="20"/>
+        </w:rPr>
+        <w:t xml:space="preserve"> mean</w:t>
+      </w:r>
+      <w:r>
+        <w:rPr>
+          <w:rFonts w:cstheme="minorHAnsi"/>
+          <w:i/>
+          <w:iCs/>
+          <w:sz w:val="20"/>
+          <w:szCs w:val="20"/>
+        </w:rPr>
+        <w:t>.</w:t>
+      </w:r>
+      <w:r>
+        <w:rPr>
+          <w:rFonts w:cstheme="minorHAnsi"/>
+          <w:noProof/>
           <w:sz w:val="24"/>
           <w:szCs w:val="24"/>
         </w:rPr>
@@ -1126,26 +1827,281 @@
       <w:r>
         <w:rPr>
           <w:rFonts w:cstheme="minorHAnsi"/>
-          <w:sz w:val="24"/>
-          <w:szCs w:val="24"/>
-        </w:rPr>
-        <w:t>in</w:t>
-      </w:r>
-      <w:r>
-        <w:rPr>
-          <w:rFonts w:cstheme="minorHAnsi"/>
-          <w:sz w:val="24"/>
-          <w:szCs w:val="24"/>
-        </w:rPr>
-        <w:t xml:space="preserve"> total percentage of</w:t>
-      </w:r>
-      <w:r>
-        <w:rPr>
-          <w:rFonts w:cstheme="minorHAnsi"/>
-          <w:sz w:val="24"/>
-          <w:szCs w:val="24"/>
-        </w:rPr>
-        <w:t xml:space="preserve"> landfill waste?</w:t>
+          <w:noProof/>
+          <w:sz w:val="24"/>
+          <w:szCs w:val="24"/>
+        </w:rPr>
+        <w:drawing>
+          <wp:inline distT="0" distB="0" distL="0" distR="0" wp14:anchorId="68FB8FF6" wp14:editId="57DB57DB">
+            <wp:extent cx="5943600" cy="3665220"/>
+            <wp:effectExtent l="0" t="0" r="0" b="0"/>
+            <wp:docPr id="1020520816" name="Picture 5" descr="A picture containing table&#10;&#10;Description automatically generated"/>
+            <wp:cNvGraphicFramePr>
+              <a:graphicFrameLocks xmlns:a="http://schemas.openxmlformats.org/drawingml/2006/main" noChangeAspect="1"/>
+            </wp:cNvGraphicFramePr>
+            <a:graphic xmlns:a="http://schemas.openxmlformats.org/drawingml/2006/main">
+              <a:graphicData uri="http://schemas.openxmlformats.org/drawingml/2006/picture">
+                <pic:pic xmlns:pic="http://schemas.openxmlformats.org/drawingml/2006/picture">
+                  <pic:nvPicPr>
+                    <pic:cNvPr id="1020520816" name="Picture 5" descr="A picture containing table&#10;&#10;Description automatically generated"/>
+                    <pic:cNvPicPr>
+                      <a:picLocks noChangeAspect="1" noChangeArrowheads="1"/>
+                    </pic:cNvPicPr>
+                  </pic:nvPicPr>
+                  <pic:blipFill>
+                    <a:blip r:embed="rId6">
+                      <a:extLst>
+                        <a:ext uri="{28A0092B-C50C-407E-A947-70E740481C1C}">
+                          <a14:useLocalDpi xmlns:a14="http://schemas.microsoft.com/office/drawing/2010/main" val="0"/>
+                        </a:ext>
+                      </a:extLst>
+                    </a:blip>
+                    <a:srcRect/>
+                    <a:stretch>
+                      <a:fillRect/>
+                    </a:stretch>
+                  </pic:blipFill>
+                  <pic:spPr bwMode="auto">
+                    <a:xfrm>
+                      <a:off x="0" y="0"/>
+                      <a:ext cx="5943600" cy="3665220"/>
+                    </a:xfrm>
+                    <a:prstGeom prst="rect">
+                      <a:avLst/>
+                    </a:prstGeom>
+                    <a:noFill/>
+                    <a:ln>
+                      <a:noFill/>
+                    </a:ln>
+                  </pic:spPr>
+                </pic:pic>
+              </a:graphicData>
+            </a:graphic>
+          </wp:inline>
+        </w:drawing>
+      </w:r>
+    </w:p>
+    <w:p>
+      <w:pPr>
+        <w:rPr>
+          <w:rFonts w:cstheme="minorHAnsi"/>
+          <w:sz w:val="24"/>
+          <w:szCs w:val="24"/>
+        </w:rPr>
+      </w:pPr>
+      <w:r>
+        <w:rPr>
+          <w:rFonts w:cstheme="minorHAnsi"/>
+          <w:sz w:val="24"/>
+          <w:szCs w:val="24"/>
+        </w:rPr>
+        <w:t xml:space="preserve">In addition, we wanted to </w:t>
+      </w:r>
+      <w:r>
+        <w:rPr>
+          <w:rFonts w:cstheme="minorHAnsi"/>
+          <w:sz w:val="24"/>
+          <w:szCs w:val="24"/>
+        </w:rPr>
+        <w:t>see</w:t>
+      </w:r>
+      <w:r>
+        <w:rPr>
+          <w:rFonts w:cstheme="minorHAnsi"/>
+          <w:sz w:val="24"/>
+          <w:szCs w:val="24"/>
+        </w:rPr>
+        <w:t xml:space="preserve"> if there were patterns between counties by their tendency to generate </w:t>
+      </w:r>
+      <w:r>
+        <w:rPr>
+          <w:rFonts w:cstheme="minorHAnsi"/>
+          <w:sz w:val="24"/>
+          <w:szCs w:val="24"/>
+        </w:rPr>
+        <w:t>o</w:t>
+      </w:r>
+      <w:r>
+        <w:rPr>
+          <w:rFonts w:cstheme="minorHAnsi"/>
+          <w:sz w:val="24"/>
+          <w:szCs w:val="24"/>
+        </w:rPr>
+        <w:t>nsite waste vs landfill waste. We used a hierarchical cluster analysis to classify these tendencies.</w:t>
+      </w:r>
+    </w:p>
+    <w:p>
+      <w:pPr>
+        <w:rPr>
+          <w:rFonts w:cstheme="minorHAnsi"/>
+          <w:sz w:val="24"/>
+          <w:szCs w:val="24"/>
+        </w:rPr>
+      </w:pPr>
+      <w:r>
+        <w:rPr>
+          <w:rFonts w:cstheme="minorHAnsi"/>
+          <w:sz w:val="24"/>
+          <w:szCs w:val="24"/>
+        </w:rPr>
+        <w:tab/>
+        <w:t xml:space="preserve">We used an Optimal Cluster graph to determine the number of clusters and settled on four. We then passed this to the function </w:t>
+      </w:r>
+      <w:proofErr w:type="spellStart"/>
+      <w:r>
+        <w:rPr>
+          <w:rFonts w:cstheme="minorHAnsi"/>
+          <w:sz w:val="24"/>
+          <w:szCs w:val="24"/>
+        </w:rPr>
+        <w:t>fviz_cluseter</w:t>
+      </w:r>
+      <w:proofErr w:type="spellEnd"/>
+      <w:r>
+        <w:rPr>
+          <w:rFonts w:cstheme="minorHAnsi"/>
+          <w:sz w:val="24"/>
+          <w:szCs w:val="24"/>
+        </w:rPr>
+        <w:t xml:space="preserve"> and returned a graph indicating the </w:t>
+      </w:r>
+      <w:r>
+        <w:rPr>
+          <w:rFonts w:cstheme="minorHAnsi"/>
+          <w:sz w:val="24"/>
+          <w:szCs w:val="24"/>
+        </w:rPr>
+        <w:lastRenderedPageBreak/>
+        <w:t xml:space="preserve">clusters. </w:t>
+      </w:r>
+      <w:r>
+        <w:rPr>
+          <w:rFonts w:cstheme="minorHAnsi"/>
+          <w:noProof/>
+          <w:sz w:val="24"/>
+          <w:szCs w:val="24"/>
+        </w:rPr>
+        <w:drawing>
+          <wp:inline distT="0" distB="0" distL="0" distR="0" wp14:anchorId="79C66F9E" wp14:editId="0FA190D4">
+            <wp:extent cx="5943600" cy="3665220"/>
+            <wp:effectExtent l="0" t="0" r="0" b="0"/>
+            <wp:docPr id="541808910" name="Picture 6"/>
+            <wp:cNvGraphicFramePr>
+              <a:graphicFrameLocks xmlns:a="http://schemas.openxmlformats.org/drawingml/2006/main" noChangeAspect="1"/>
+            </wp:cNvGraphicFramePr>
+            <a:graphic xmlns:a="http://schemas.openxmlformats.org/drawingml/2006/main">
+              <a:graphicData uri="http://schemas.openxmlformats.org/drawingml/2006/picture">
+                <pic:pic xmlns:pic="http://schemas.openxmlformats.org/drawingml/2006/picture">
+                  <pic:nvPicPr>
+                    <pic:cNvPr id="0" name="Picture 6"/>
+                    <pic:cNvPicPr>
+                      <a:picLocks noChangeAspect="1" noChangeArrowheads="1"/>
+                    </pic:cNvPicPr>
+                  </pic:nvPicPr>
+                  <pic:blipFill>
+                    <a:blip r:embed="rId7">
+                      <a:extLst>
+                        <a:ext uri="{28A0092B-C50C-407E-A947-70E740481C1C}">
+                          <a14:useLocalDpi xmlns:a14="http://schemas.microsoft.com/office/drawing/2010/main" val="0"/>
+                        </a:ext>
+                      </a:extLst>
+                    </a:blip>
+                    <a:srcRect/>
+                    <a:stretch>
+                      <a:fillRect/>
+                    </a:stretch>
+                  </pic:blipFill>
+                  <pic:spPr bwMode="auto">
+                    <a:xfrm>
+                      <a:off x="0" y="0"/>
+                      <a:ext cx="5943600" cy="3665220"/>
+                    </a:xfrm>
+                    <a:prstGeom prst="rect">
+                      <a:avLst/>
+                    </a:prstGeom>
+                    <a:noFill/>
+                    <a:ln>
+                      <a:noFill/>
+                    </a:ln>
+                  </pic:spPr>
+                </pic:pic>
+              </a:graphicData>
+            </a:graphic>
+          </wp:inline>
+        </w:drawing>
+      </w:r>
+    </w:p>
+    <w:p>
+      <w:pPr>
+        <w:rPr>
+          <w:rFonts w:cstheme="minorHAnsi"/>
+          <w:sz w:val="24"/>
+          <w:szCs w:val="24"/>
+        </w:rPr>
+      </w:pPr>
+      <w:r>
+        <w:rPr>
+          <w:rFonts w:cstheme="minorHAnsi"/>
+          <w:sz w:val="24"/>
+          <w:szCs w:val="24"/>
+        </w:rPr>
+        <w:tab/>
+      </w:r>
+      <w:r>
+        <w:rPr>
+          <w:rFonts w:cstheme="minorHAnsi"/>
+          <w:noProof/>
+          <w:sz w:val="24"/>
+          <w:szCs w:val="24"/>
+        </w:rPr>
+        <w:drawing>
+          <wp:inline distT="0" distB="0" distL="0" distR="0" wp14:anchorId="6602863A" wp14:editId="076DE897">
+            <wp:extent cx="5943600" cy="3665220"/>
+            <wp:effectExtent l="0" t="0" r="0" b="0"/>
+            <wp:docPr id="139004547" name="Picture 7" descr="Chart&#10;&#10;Description automatically generated"/>
+            <wp:cNvGraphicFramePr>
+              <a:graphicFrameLocks xmlns:a="http://schemas.openxmlformats.org/drawingml/2006/main" noChangeAspect="1"/>
+            </wp:cNvGraphicFramePr>
+            <a:graphic xmlns:a="http://schemas.openxmlformats.org/drawingml/2006/main">
+              <a:graphicData uri="http://schemas.openxmlformats.org/drawingml/2006/picture">
+                <pic:pic xmlns:pic="http://schemas.openxmlformats.org/drawingml/2006/picture">
+                  <pic:nvPicPr>
+                    <pic:cNvPr id="139004547" name="Picture 7" descr="Chart&#10;&#10;Description automatically generated"/>
+                    <pic:cNvPicPr>
+                      <a:picLocks noChangeAspect="1" noChangeArrowheads="1"/>
+                    </pic:cNvPicPr>
+                  </pic:nvPicPr>
+                  <pic:blipFill>
+                    <a:blip r:embed="rId8">
+                      <a:extLst>
+                        <a:ext uri="{28A0092B-C50C-407E-A947-70E740481C1C}">
+                          <a14:useLocalDpi xmlns:a14="http://schemas.microsoft.com/office/drawing/2010/main" val="0"/>
+                        </a:ext>
+                      </a:extLst>
+                    </a:blip>
+                    <a:srcRect/>
+                    <a:stretch>
+                      <a:fillRect/>
+                    </a:stretch>
+                  </pic:blipFill>
+                  <pic:spPr bwMode="auto">
+                    <a:xfrm>
+                      <a:off x="0" y="0"/>
+                      <a:ext cx="5943600" cy="3665220"/>
+                    </a:xfrm>
+                    <a:prstGeom prst="rect">
+                      <a:avLst/>
+                    </a:prstGeom>
+                    <a:noFill/>
+                    <a:ln>
+                      <a:noFill/>
+                    </a:ln>
+                  </pic:spPr>
+                </pic:pic>
+              </a:graphicData>
+            </a:graphic>
+          </wp:inline>
+        </w:drawing>
       </w:r>
       <w:r>
         <w:rPr>
@@ -1155,247 +2111,50 @@
         </w:rPr>
         <w:t xml:space="preserve"> </w:t>
       </w:r>
-      <w:r>
-        <w:rPr>
-          <w:rFonts w:cstheme="minorHAnsi"/>
-          <w:sz w:val="24"/>
-          <w:szCs w:val="24"/>
-        </w:rPr>
-        <w:t>The</w:t>
-      </w:r>
-      <w:r>
-        <w:rPr>
-          <w:rFonts w:cstheme="minorHAnsi"/>
-          <w:sz w:val="24"/>
-          <w:szCs w:val="24"/>
-        </w:rPr>
-        <w:t xml:space="preserve"> Null hypothesis will assume that the 1997 ta</w:t>
-      </w:r>
-      <w:r>
-        <w:rPr>
-          <w:rFonts w:cstheme="minorHAnsi"/>
-          <w:sz w:val="24"/>
-          <w:szCs w:val="24"/>
-        </w:rPr>
-        <w:t>x has no effect on the total landfill percentage</w:t>
-      </w:r>
-      <w:r>
-        <w:rPr>
-          <w:rFonts w:cstheme="minorHAnsi"/>
-          <w:sz w:val="24"/>
-          <w:szCs w:val="24"/>
-        </w:rPr>
-        <w:t xml:space="preserve"> in the Metro</w:t>
-      </w:r>
-      <w:r>
-        <w:rPr>
-          <w:rFonts w:cstheme="minorHAnsi"/>
-          <w:sz w:val="24"/>
-          <w:szCs w:val="24"/>
-        </w:rPr>
-        <w:t>politan Area</w:t>
-      </w:r>
-      <w:r>
-        <w:rPr>
-          <w:rFonts w:cstheme="minorHAnsi"/>
-          <w:sz w:val="24"/>
-          <w:szCs w:val="24"/>
-        </w:rPr>
-        <w:t xml:space="preserve">. Alternatively, </w:t>
-      </w:r>
-      <w:r>
-        <w:rPr>
-          <w:rFonts w:cstheme="minorHAnsi"/>
-          <w:sz w:val="24"/>
-          <w:szCs w:val="24"/>
-        </w:rPr>
-        <w:t>the</w:t>
-      </w:r>
-      <w:r>
-        <w:rPr>
-          <w:rFonts w:cstheme="minorHAnsi"/>
-          <w:sz w:val="24"/>
-          <w:szCs w:val="24"/>
-        </w:rPr>
-        <w:t xml:space="preserve"> 1997</w:t>
-      </w:r>
-      <w:r>
-        <w:rPr>
-          <w:rFonts w:cstheme="minorHAnsi"/>
-          <w:sz w:val="24"/>
-          <w:szCs w:val="24"/>
-        </w:rPr>
-        <w:t xml:space="preserve"> ta</w:t>
-      </w:r>
-      <w:r>
-        <w:rPr>
-          <w:rFonts w:cstheme="minorHAnsi"/>
-          <w:sz w:val="24"/>
-          <w:szCs w:val="24"/>
-        </w:rPr>
-        <w:t xml:space="preserve">x </w:t>
-      </w:r>
-      <w:r>
-        <w:rPr>
-          <w:rFonts w:cstheme="minorHAnsi"/>
-          <w:sz w:val="24"/>
-          <w:szCs w:val="24"/>
-        </w:rPr>
-        <w:t xml:space="preserve">significantly </w:t>
-      </w:r>
-      <w:r>
-        <w:rPr>
-          <w:rFonts w:cstheme="minorHAnsi"/>
-          <w:sz w:val="24"/>
-          <w:szCs w:val="24"/>
-        </w:rPr>
-        <w:t xml:space="preserve">decreased </w:t>
-      </w:r>
-      <w:r>
-        <w:rPr>
-          <w:rFonts w:cstheme="minorHAnsi"/>
-          <w:sz w:val="24"/>
-          <w:szCs w:val="24"/>
-        </w:rPr>
-        <w:t xml:space="preserve">total </w:t>
-      </w:r>
-      <w:proofErr w:type="gramStart"/>
-      <w:r>
-        <w:rPr>
-          <w:rFonts w:cstheme="minorHAnsi"/>
-          <w:sz w:val="24"/>
-          <w:szCs w:val="24"/>
-        </w:rPr>
-        <w:t>landfill  percentage</w:t>
-      </w:r>
-      <w:proofErr w:type="gramEnd"/>
-      <w:r>
-        <w:rPr>
-          <w:rFonts w:cstheme="minorHAnsi"/>
-          <w:sz w:val="24"/>
-          <w:szCs w:val="24"/>
-        </w:rPr>
-        <w:t xml:space="preserve"> in the Metropolitan Area.</w:t>
-      </w:r>
-      <w:r>
-        <w:rPr>
-          <w:rFonts w:cstheme="minorHAnsi"/>
-          <w:sz w:val="24"/>
-          <w:szCs w:val="24"/>
-        </w:rPr>
-        <w:t xml:space="preserve"> </w:t>
-      </w:r>
-      <w:r>
-        <w:rPr>
-          <w:rFonts w:cstheme="minorHAnsi"/>
-          <w:sz w:val="24"/>
-          <w:szCs w:val="24"/>
-        </w:rPr>
-        <w:t>To</w:t>
-      </w:r>
-      <w:r>
-        <w:rPr>
-          <w:rFonts w:cstheme="minorHAnsi"/>
-          <w:sz w:val="24"/>
-          <w:szCs w:val="24"/>
-        </w:rPr>
-        <w:t xml:space="preserve"> Anal</w:t>
-      </w:r>
-      <w:r>
-        <w:rPr>
-          <w:rFonts w:cstheme="minorHAnsi"/>
-          <w:sz w:val="24"/>
-          <w:szCs w:val="24"/>
-        </w:rPr>
-        <w:t>yze the pre</w:t>
-      </w:r>
-      <w:r>
-        <w:rPr>
-          <w:rFonts w:cstheme="minorHAnsi"/>
-          <w:sz w:val="24"/>
-          <w:szCs w:val="24"/>
-        </w:rPr>
-        <w:t>-tax</w:t>
-      </w:r>
-      <w:r>
-        <w:rPr>
-          <w:rFonts w:cstheme="minorHAnsi"/>
-          <w:sz w:val="24"/>
-          <w:szCs w:val="24"/>
-        </w:rPr>
-        <w:t xml:space="preserve"> and </w:t>
-      </w:r>
-      <w:r>
-        <w:rPr>
-          <w:rFonts w:cstheme="minorHAnsi"/>
-          <w:sz w:val="24"/>
-          <w:szCs w:val="24"/>
-        </w:rPr>
-        <w:t>post-tax</w:t>
-      </w:r>
-      <w:r>
-        <w:rPr>
-          <w:rFonts w:cstheme="minorHAnsi"/>
-          <w:sz w:val="24"/>
-          <w:szCs w:val="24"/>
-        </w:rPr>
-        <w:t xml:space="preserve"> year</w:t>
-      </w:r>
-      <w:r>
-        <w:rPr>
-          <w:rFonts w:cstheme="minorHAnsi"/>
-          <w:sz w:val="24"/>
-          <w:szCs w:val="24"/>
-        </w:rPr>
-        <w:t xml:space="preserve"> groups</w:t>
-      </w:r>
-      <w:r>
-        <w:rPr>
-          <w:rFonts w:cstheme="minorHAnsi"/>
-          <w:sz w:val="24"/>
-          <w:szCs w:val="24"/>
-        </w:rPr>
-        <w:t xml:space="preserve"> </w:t>
-      </w:r>
-      <w:r>
-        <w:rPr>
-          <w:rFonts w:cstheme="minorHAnsi"/>
-          <w:sz w:val="24"/>
-          <w:szCs w:val="24"/>
-        </w:rPr>
-        <w:t xml:space="preserve">by “WTE_Landfill_percentage” </w:t>
-      </w:r>
-      <w:r>
-        <w:rPr>
-          <w:rFonts w:cstheme="minorHAnsi"/>
-          <w:sz w:val="24"/>
-          <w:szCs w:val="24"/>
-        </w:rPr>
-        <w:t>we</w:t>
-      </w:r>
-      <w:r>
-        <w:rPr>
-          <w:rFonts w:cstheme="minorHAnsi"/>
-          <w:sz w:val="24"/>
-          <w:szCs w:val="24"/>
-        </w:rPr>
-        <w:t xml:space="preserve"> used an </w:t>
-      </w:r>
-      <w:r>
-        <w:rPr>
-          <w:rFonts w:cstheme="minorHAnsi"/>
-          <w:sz w:val="24"/>
-          <w:szCs w:val="24"/>
-        </w:rPr>
-        <w:t>I</w:t>
-      </w:r>
-      <w:r>
-        <w:rPr>
-          <w:rFonts w:cstheme="minorHAnsi"/>
-          <w:sz w:val="24"/>
-          <w:szCs w:val="24"/>
-        </w:rPr>
-        <w:t>ndependent T-test</w:t>
+    </w:p>
+    <w:p>
+      <w:pPr>
+        <w:ind w:firstLine="720"/>
+        <w:rPr>
+          <w:rFonts w:cstheme="minorHAnsi"/>
+          <w:sz w:val="24"/>
+          <w:szCs w:val="24"/>
+        </w:rPr>
+      </w:pPr>
+      <w:r>
+        <w:rPr>
+          <w:rFonts w:cstheme="minorHAnsi"/>
+          <w:sz w:val="24"/>
+          <w:szCs w:val="24"/>
+        </w:rPr>
+        <w:lastRenderedPageBreak/>
+        <w:t xml:space="preserve">The clusters follow a spatial pattern related to proximity. This may suggest additional policies or local practices that need to be ascertained. </w:t>
+      </w:r>
+    </w:p>
+    <w:p>
+      <w:pPr>
+        <w:ind w:firstLine="720"/>
+        <w:rPr>
+          <w:rFonts w:cstheme="minorHAnsi"/>
+          <w:sz w:val="24"/>
+          <w:szCs w:val="24"/>
+        </w:rPr>
+      </w:pPr>
+      <w:r>
+        <w:rPr>
+          <w:rFonts w:cstheme="minorHAnsi"/>
+          <w:sz w:val="24"/>
+          <w:szCs w:val="24"/>
+        </w:rPr>
+        <w:t xml:space="preserve">Finally, we want to understand if there was an increase in on-site disposal increase due to the increase in taxes to avoid the tax. We used a one-sample T-test with the alternative hypothesis </w:t>
+      </w:r>
+      <w:r>
+        <w:rPr>
+          <w:rFonts w:cstheme="minorHAnsi"/>
+          <w:sz w:val="24"/>
+          <w:szCs w:val="24"/>
+        </w:rPr>
+        <w:t>Mu(on-site pre-tax)&lt;Mu(on-site post-tax)</w:t>
       </w:r>
       <w:r>
         <w:rPr>
@@ -1408,260 +2167,59 @@
       <w:r>
         <w:rPr>
           <w:rFonts w:cstheme="minorHAnsi"/>
-          <w:sz w:val="24"/>
-          <w:szCs w:val="24"/>
-        </w:rPr>
-        <w:t xml:space="preserve">We </w:t>
-      </w:r>
-      <w:r>
-        <w:rPr>
-          <w:rFonts w:cstheme="minorHAnsi"/>
-          <w:sz w:val="24"/>
-          <w:szCs w:val="24"/>
-        </w:rPr>
-        <w:t xml:space="preserve">also ran this test </w:t>
-      </w:r>
-      <w:r>
-        <w:rPr>
-          <w:rFonts w:cstheme="minorHAnsi"/>
-          <w:sz w:val="24"/>
-          <w:szCs w:val="24"/>
-        </w:rPr>
-        <w:t>with “Onsite_percentage”</w:t>
-      </w:r>
-      <w:r>
-        <w:rPr>
-          <w:rFonts w:cstheme="minorHAnsi"/>
-          <w:sz w:val="24"/>
-          <w:szCs w:val="24"/>
-        </w:rPr>
-        <w:t xml:space="preserve"> data</w:t>
-      </w:r>
-      <w:r>
-        <w:rPr>
-          <w:rFonts w:cstheme="minorHAnsi"/>
-          <w:sz w:val="24"/>
-          <w:szCs w:val="24"/>
-        </w:rPr>
-        <w:t xml:space="preserve"> </w:t>
-      </w:r>
-      <w:r>
-        <w:rPr>
-          <w:rFonts w:cstheme="minorHAnsi"/>
-          <w:sz w:val="24"/>
-          <w:szCs w:val="24"/>
-        </w:rPr>
-        <w:t xml:space="preserve">to identify opposing changes. </w:t>
-      </w:r>
-      <w:r>
-        <w:rPr>
-          <w:rFonts w:cstheme="minorHAnsi"/>
-          <w:sz w:val="24"/>
-          <w:szCs w:val="24"/>
-        </w:rPr>
-        <w:t xml:space="preserve">To further analyze </w:t>
-      </w:r>
-      <w:r>
-        <w:rPr>
-          <w:rFonts w:cstheme="minorHAnsi"/>
-          <w:sz w:val="24"/>
-          <w:szCs w:val="24"/>
-        </w:rPr>
-        <w:t>Hennepin</w:t>
-      </w:r>
-      <w:r>
-        <w:rPr>
-          <w:rFonts w:cstheme="minorHAnsi"/>
-          <w:sz w:val="24"/>
-          <w:szCs w:val="24"/>
-        </w:rPr>
-        <w:t xml:space="preserve"> count</w:t>
-      </w:r>
-      <w:r>
-        <w:rPr>
-          <w:rFonts w:cstheme="minorHAnsi"/>
-          <w:sz w:val="24"/>
-          <w:szCs w:val="24"/>
-        </w:rPr>
-        <w:t>y’s</w:t>
-      </w:r>
-      <w:r>
-        <w:rPr>
-          <w:rFonts w:cstheme="minorHAnsi"/>
-          <w:sz w:val="24"/>
-          <w:szCs w:val="24"/>
-        </w:rPr>
-        <w:t xml:space="preserve"> </w:t>
-      </w:r>
-      <w:r>
-        <w:rPr>
-          <w:rFonts w:cstheme="minorHAnsi"/>
-          <w:sz w:val="24"/>
-          <w:szCs w:val="24"/>
-        </w:rPr>
-        <w:t>post-tax mean</w:t>
-      </w:r>
-      <w:r>
-        <w:rPr>
-          <w:rFonts w:cstheme="minorHAnsi"/>
-          <w:sz w:val="24"/>
-          <w:szCs w:val="24"/>
-        </w:rPr>
-        <w:t xml:space="preserve"> landfill percentage </w:t>
-      </w:r>
-      <w:r>
-        <w:rPr>
-          <w:rFonts w:cstheme="minorHAnsi"/>
-          <w:sz w:val="24"/>
-          <w:szCs w:val="24"/>
-        </w:rPr>
-        <w:t xml:space="preserve">against the </w:t>
-      </w:r>
-      <w:r>
-        <w:rPr>
-          <w:rFonts w:cstheme="minorHAnsi"/>
-          <w:sz w:val="24"/>
-          <w:szCs w:val="24"/>
-        </w:rPr>
-        <w:t>population</w:t>
-      </w:r>
-      <w:r>
-        <w:rPr>
-          <w:rFonts w:cstheme="minorHAnsi"/>
-          <w:sz w:val="24"/>
-          <w:szCs w:val="24"/>
-        </w:rPr>
-        <w:t xml:space="preserve">’s </w:t>
-      </w:r>
-      <w:r>
-        <w:rPr>
-          <w:rFonts w:cstheme="minorHAnsi"/>
-          <w:sz w:val="24"/>
-          <w:szCs w:val="24"/>
-        </w:rPr>
-        <w:t xml:space="preserve">mean (MN Metro counties) </w:t>
-      </w:r>
-      <w:r>
-        <w:rPr>
-          <w:rFonts w:cstheme="minorHAnsi"/>
-          <w:sz w:val="24"/>
-          <w:szCs w:val="24"/>
-        </w:rPr>
-        <w:t>we ran a Welch Two Sample t-test</w:t>
-      </w:r>
-      <w:r>
-        <w:rPr>
-          <w:rFonts w:cstheme="minorHAnsi"/>
-          <w:sz w:val="24"/>
-          <w:szCs w:val="24"/>
-        </w:rPr>
-        <w:t>.</w:t>
-      </w:r>
-      <w:r>
-        <w:rPr>
-          <w:rFonts w:cstheme="minorHAnsi"/>
-          <w:sz w:val="24"/>
-          <w:szCs w:val="24"/>
-        </w:rPr>
-        <w:t xml:space="preserve"> </w:t>
-      </w:r>
-      <w:r>
-        <w:rPr>
-          <w:rFonts w:cstheme="minorHAnsi"/>
-          <w:sz w:val="24"/>
-          <w:szCs w:val="24"/>
-        </w:rPr>
-        <w:t xml:space="preserve">In addition, we wanted to </w:t>
-      </w:r>
-      <w:r>
-        <w:rPr>
-          <w:rFonts w:cstheme="minorHAnsi"/>
-          <w:sz w:val="24"/>
-          <w:szCs w:val="24"/>
-        </w:rPr>
-        <w:t>see</w:t>
-      </w:r>
-      <w:r>
-        <w:rPr>
-          <w:rFonts w:cstheme="minorHAnsi"/>
-          <w:sz w:val="24"/>
-          <w:szCs w:val="24"/>
-        </w:rPr>
-        <w:t xml:space="preserve"> if there were patterns between counties by</w:t>
-      </w:r>
-      <w:r>
-        <w:rPr>
-          <w:rFonts w:cstheme="minorHAnsi"/>
-          <w:sz w:val="24"/>
-          <w:szCs w:val="24"/>
-        </w:rPr>
-        <w:t xml:space="preserve"> their tendency to</w:t>
-      </w:r>
-      <w:r>
-        <w:rPr>
-          <w:rFonts w:cstheme="minorHAnsi"/>
-          <w:sz w:val="24"/>
-          <w:szCs w:val="24"/>
-        </w:rPr>
-        <w:t xml:space="preserve"> generate </w:t>
-      </w:r>
-      <w:r>
-        <w:rPr>
-          <w:rFonts w:cstheme="minorHAnsi"/>
-          <w:sz w:val="24"/>
-          <w:szCs w:val="24"/>
-        </w:rPr>
-        <w:t>o</w:t>
-      </w:r>
-      <w:r>
-        <w:rPr>
-          <w:rFonts w:cstheme="minorHAnsi"/>
-          <w:sz w:val="24"/>
-          <w:szCs w:val="24"/>
-        </w:rPr>
-        <w:t xml:space="preserve">nsite waste vs landfill waste. </w:t>
-      </w:r>
-      <w:r>
-        <w:rPr>
-          <w:rFonts w:cstheme="minorHAnsi"/>
-          <w:sz w:val="24"/>
-          <w:szCs w:val="24"/>
-        </w:rPr>
-        <w:t xml:space="preserve">We used a hierarchical cluster analysis </w:t>
-      </w:r>
-      <w:r>
-        <w:rPr>
-          <w:rFonts w:cstheme="minorHAnsi"/>
-          <w:sz w:val="24"/>
-          <w:szCs w:val="24"/>
-        </w:rPr>
-        <w:t>to</w:t>
-      </w:r>
-      <w:r>
-        <w:rPr>
-          <w:rFonts w:cstheme="minorHAnsi"/>
-          <w:sz w:val="24"/>
-          <w:szCs w:val="24"/>
-        </w:rPr>
-        <w:t xml:space="preserve"> </w:t>
-      </w:r>
-      <w:r>
-        <w:rPr>
-          <w:rFonts w:cstheme="minorHAnsi"/>
-          <w:sz w:val="24"/>
-          <w:szCs w:val="24"/>
-        </w:rPr>
-        <w:t>classify these tendencies.</w:t>
-      </w:r>
-    </w:p>
-    <w:p>
-      <w:pPr>
-        <w:rPr>
-          <w:rFonts w:cstheme="minorHAnsi"/>
-          <w:sz w:val="24"/>
-          <w:szCs w:val="24"/>
-        </w:rPr>
-      </w:pPr>
+          <w:noProof/>
+          <w:sz w:val="24"/>
+          <w:szCs w:val="24"/>
+        </w:rPr>
+        <w:drawing>
+          <wp:inline distT="0" distB="0" distL="0" distR="0" wp14:anchorId="6DFBA916" wp14:editId="238C0446">
+            <wp:extent cx="4290060" cy="1699260"/>
+            <wp:effectExtent l="0" t="0" r="0" b="0"/>
+            <wp:docPr id="243254877" name="Picture 8"/>
+            <wp:cNvGraphicFramePr>
+              <a:graphicFrameLocks xmlns:a="http://schemas.openxmlformats.org/drawingml/2006/main" noChangeAspect="1"/>
+            </wp:cNvGraphicFramePr>
+            <a:graphic xmlns:a="http://schemas.openxmlformats.org/drawingml/2006/main">
+              <a:graphicData uri="http://schemas.openxmlformats.org/drawingml/2006/picture">
+                <pic:pic xmlns:pic="http://schemas.openxmlformats.org/drawingml/2006/picture">
+                  <pic:nvPicPr>
+                    <pic:cNvPr id="0" name="Picture 8"/>
+                    <pic:cNvPicPr>
+                      <a:picLocks noChangeAspect="1" noChangeArrowheads="1"/>
+                    </pic:cNvPicPr>
+                  </pic:nvPicPr>
+                  <pic:blipFill>
+                    <a:blip r:embed="rId9">
+                      <a:extLst>
+                        <a:ext uri="{28A0092B-C50C-407E-A947-70E740481C1C}">
+                          <a14:useLocalDpi xmlns:a14="http://schemas.microsoft.com/office/drawing/2010/main" val="0"/>
+                        </a:ext>
+                      </a:extLst>
+                    </a:blip>
+                    <a:srcRect/>
+                    <a:stretch>
+                      <a:fillRect/>
+                    </a:stretch>
+                  </pic:blipFill>
+                  <pic:spPr bwMode="auto">
+                    <a:xfrm>
+                      <a:off x="0" y="0"/>
+                      <a:ext cx="4290060" cy="1699260"/>
+                    </a:xfrm>
+                    <a:prstGeom prst="rect">
+                      <a:avLst/>
+                    </a:prstGeom>
+                    <a:noFill/>
+                    <a:ln>
+                      <a:noFill/>
+                    </a:ln>
+                  </pic:spPr>
+                </pic:pic>
+              </a:graphicData>
+            </a:graphic>
+          </wp:inline>
+        </w:drawing>
+      </w:r>
     </w:p>
     <w:p>
       <w:pPr>
@@ -1678,6 +2236,34 @@
           <w:sz w:val="24"/>
           <w:szCs w:val="24"/>
         </w:rPr>
+        <w:t xml:space="preserve">The p-value is greater than .05 at .10 so we fail to reject the null hypothesis. We do not have sufficient evidence that there was an increase in on-site disposal due to the levying of the tax. </w:t>
+      </w:r>
+    </w:p>
+    <w:p>
+      <w:pPr>
+        <w:ind w:firstLine="720"/>
+        <w:rPr>
+          <w:rFonts w:cstheme="minorHAnsi"/>
+          <w:sz w:val="24"/>
+          <w:szCs w:val="24"/>
+        </w:rPr>
+      </w:pPr>
+    </w:p>
+    <w:p>
+      <w:pPr>
+        <w:ind w:firstLine="720"/>
+        <w:rPr>
+          <w:rFonts w:cstheme="minorHAnsi"/>
+          <w:sz w:val="24"/>
+          <w:szCs w:val="24"/>
+        </w:rPr>
+      </w:pPr>
+      <w:r>
+        <w:rPr>
+          <w:rFonts w:cstheme="minorHAnsi"/>
+          <w:sz w:val="24"/>
+          <w:szCs w:val="24"/>
+        </w:rPr>
         <w:t>Conclusion</w:t>
       </w:r>
     </w:p>
@@ -1698,250 +2284,321 @@
           <w:szCs w:val="24"/>
         </w:rPr>
       </w:pPr>
-    </w:p>
-    <w:p>
-      <w:pPr>
-        <w:rPr>
-          <w:rFonts w:cstheme="minorHAnsi"/>
-          <w:sz w:val="24"/>
-          <w:szCs w:val="24"/>
-        </w:rPr>
-      </w:pPr>
-    </w:p>
-    <w:p>
-      <w:pPr>
-        <w:rPr>
-          <w:rFonts w:cstheme="minorHAnsi"/>
-          <w:sz w:val="24"/>
-          <w:szCs w:val="24"/>
-        </w:rPr>
-      </w:pPr>
-    </w:p>
-    <w:p>
-      <w:pPr>
-        <w:rPr>
-          <w:rFonts w:cstheme="minorHAnsi"/>
-          <w:sz w:val="24"/>
-          <w:szCs w:val="24"/>
-        </w:rPr>
-      </w:pPr>
-    </w:p>
-    <w:p>
-      <w:pPr>
-        <w:rPr>
-          <w:rFonts w:cstheme="minorHAnsi"/>
-          <w:sz w:val="24"/>
-          <w:szCs w:val="24"/>
-        </w:rPr>
-      </w:pPr>
-    </w:p>
-    <w:p>
-      <w:pPr>
-        <w:rPr>
-          <w:rFonts w:cstheme="minorHAnsi"/>
-          <w:sz w:val="24"/>
-          <w:szCs w:val="24"/>
-        </w:rPr>
-      </w:pPr>
-    </w:p>
-    <w:p>
-      <w:pPr>
-        <w:rPr>
-          <w:rFonts w:cstheme="minorHAnsi"/>
-          <w:sz w:val="24"/>
-          <w:szCs w:val="24"/>
-        </w:rPr>
-      </w:pPr>
-    </w:p>
-    <w:p>
-      <w:pPr>
-        <w:rPr>
-          <w:rFonts w:cstheme="minorHAnsi"/>
-          <w:sz w:val="24"/>
-          <w:szCs w:val="24"/>
-        </w:rPr>
-      </w:pPr>
-    </w:p>
-    <w:p>
-      <w:pPr>
-        <w:rPr>
-          <w:rFonts w:cstheme="minorHAnsi"/>
-          <w:sz w:val="24"/>
-          <w:szCs w:val="24"/>
-        </w:rPr>
-      </w:pPr>
-    </w:p>
-    <w:p>
-      <w:pPr>
-        <w:rPr>
-          <w:rFonts w:cstheme="minorHAnsi"/>
-          <w:sz w:val="24"/>
-          <w:szCs w:val="24"/>
-        </w:rPr>
-      </w:pPr>
-    </w:p>
-    <w:p>
-      <w:pPr>
-        <w:rPr>
-          <w:rFonts w:cstheme="minorHAnsi"/>
-          <w:sz w:val="24"/>
-          <w:szCs w:val="24"/>
-        </w:rPr>
-      </w:pPr>
-    </w:p>
-    <w:p>
-      <w:pPr>
-        <w:rPr>
-          <w:rFonts w:cstheme="minorHAnsi"/>
-          <w:sz w:val="24"/>
-          <w:szCs w:val="24"/>
-        </w:rPr>
-      </w:pPr>
-    </w:p>
-    <w:p>
-      <w:pPr>
-        <w:rPr>
-          <w:rFonts w:cstheme="minorHAnsi"/>
-          <w:sz w:val="24"/>
-          <w:szCs w:val="24"/>
-        </w:rPr>
-      </w:pPr>
-    </w:p>
-    <w:p>
-      <w:pPr>
-        <w:rPr>
-          <w:rFonts w:cstheme="minorHAnsi"/>
-          <w:sz w:val="24"/>
-          <w:szCs w:val="24"/>
-        </w:rPr>
-      </w:pPr>
-    </w:p>
-    <w:p>
-      <w:pPr>
-        <w:rPr>
-          <w:rFonts w:cstheme="minorHAnsi"/>
-          <w:sz w:val="24"/>
-          <w:szCs w:val="24"/>
-        </w:rPr>
-      </w:pPr>
-    </w:p>
-    <w:p>
-      <w:pPr>
-        <w:rPr>
-          <w:rFonts w:cstheme="minorHAnsi"/>
-          <w:sz w:val="24"/>
-          <w:szCs w:val="24"/>
-        </w:rPr>
-      </w:pPr>
-    </w:p>
-    <w:p>
-      <w:pPr>
-        <w:rPr>
-          <w:rFonts w:cstheme="minorHAnsi"/>
-          <w:sz w:val="24"/>
-          <w:szCs w:val="24"/>
-        </w:rPr>
-      </w:pPr>
-    </w:p>
-    <w:p>
-      <w:pPr>
-        <w:rPr>
-          <w:rFonts w:cstheme="minorHAnsi"/>
-          <w:sz w:val="24"/>
-          <w:szCs w:val="24"/>
-        </w:rPr>
-      </w:pPr>
-    </w:p>
-    <w:p>
-      <w:pPr>
-        <w:rPr>
-          <w:rFonts w:cstheme="minorHAnsi"/>
-          <w:sz w:val="24"/>
-          <w:szCs w:val="24"/>
-        </w:rPr>
-      </w:pPr>
-    </w:p>
-    <w:p>
-      <w:pPr>
-        <w:rPr>
-          <w:rFonts w:cstheme="minorHAnsi"/>
-          <w:sz w:val="24"/>
-          <w:szCs w:val="24"/>
-        </w:rPr>
-      </w:pPr>
-    </w:p>
-    <w:p>
-      <w:pPr>
-        <w:rPr>
-          <w:rFonts w:cstheme="minorHAnsi"/>
-          <w:sz w:val="24"/>
-          <w:szCs w:val="24"/>
-        </w:rPr>
-      </w:pPr>
-    </w:p>
-    <w:p>
-      <w:pPr>
-        <w:rPr>
-          <w:rFonts w:cstheme="minorHAnsi"/>
-          <w:sz w:val="24"/>
-          <w:szCs w:val="24"/>
-        </w:rPr>
-      </w:pPr>
-    </w:p>
-    <w:p>
-      <w:pPr>
-        <w:rPr>
-          <w:rFonts w:cstheme="minorHAnsi"/>
-          <w:sz w:val="24"/>
-          <w:szCs w:val="24"/>
-        </w:rPr>
-      </w:pPr>
-    </w:p>
-    <w:p>
-      <w:pPr>
-        <w:rPr>
-          <w:rFonts w:cstheme="minorHAnsi"/>
-          <w:sz w:val="24"/>
-          <w:szCs w:val="24"/>
-        </w:rPr>
-      </w:pPr>
-    </w:p>
-    <w:p>
-      <w:pPr>
-        <w:rPr>
-          <w:rFonts w:cstheme="minorHAnsi"/>
-          <w:sz w:val="24"/>
-          <w:szCs w:val="24"/>
-        </w:rPr>
-      </w:pPr>
-      <w:r>
-        <w:rPr>
-          <w:rFonts w:cstheme="minorHAnsi"/>
-          <w:sz w:val="24"/>
-          <w:szCs w:val="24"/>
-        </w:rPr>
-        <w:t xml:space="preserve">Sources </w:t>
-      </w:r>
-      <w:proofErr w:type="gramStart"/>
-      <w:r>
-        <w:rPr>
-          <w:rFonts w:cstheme="minorHAnsi"/>
-          <w:sz w:val="24"/>
-          <w:szCs w:val="24"/>
-        </w:rPr>
-        <w:t>cited</w:t>
-      </w:r>
-      <w:proofErr w:type="gramEnd"/>
-    </w:p>
-    <w:p>
-      <w:pPr>
-        <w:rPr>
-          <w:rFonts w:cstheme="minorHAnsi"/>
-          <w:sz w:val="24"/>
-          <w:szCs w:val="24"/>
-        </w:rPr>
-      </w:pPr>
-      <w:hyperlink r:id="rId4" w:history="1">
+      <w:r>
+        <w:rPr>
+          <w:rFonts w:cstheme="minorHAnsi"/>
+          <w:sz w:val="24"/>
+          <w:szCs w:val="24"/>
+        </w:rPr>
+        <w:tab/>
+        <w:t>We can draw a reasonable basis for the overall effectiveness of the tax to reduce the share of tonnage to WTE sites and landfills. We rejected the null hypothesis and accepted the alternative hypothesis that there was a reduction in percentage waste with a p-value of .01.</w:t>
+      </w:r>
+    </w:p>
+    <w:p>
+      <w:pPr>
+        <w:rPr>
+          <w:rFonts w:cstheme="minorHAnsi"/>
+          <w:sz w:val="24"/>
+          <w:szCs w:val="24"/>
+        </w:rPr>
+      </w:pPr>
+      <w:r>
+        <w:rPr>
+          <w:rFonts w:cstheme="minorHAnsi"/>
+          <w:sz w:val="24"/>
+          <w:szCs w:val="24"/>
+        </w:rPr>
+        <w:tab/>
+        <w:t xml:space="preserve">We failed to reject the null hypothesis that Hennepin County had a significantly less proportion of landfill waste reduction compared to the Metro Area as a whole with a p-value </w:t>
+      </w:r>
+      <w:r>
+        <w:rPr>
+          <w:rFonts w:cstheme="minorHAnsi"/>
+          <w:sz w:val="24"/>
+          <w:szCs w:val="24"/>
+        </w:rPr>
+        <w:t xml:space="preserve">= 1. There was no evidence to suggest that Hennepin County had less proportion. </w:t>
+      </w:r>
+    </w:p>
+    <w:p>
+      <w:pPr>
+        <w:rPr>
+          <w:rFonts w:cstheme="minorHAnsi"/>
+          <w:sz w:val="24"/>
+          <w:szCs w:val="24"/>
+        </w:rPr>
+      </w:pPr>
+      <w:r>
+        <w:rPr>
+          <w:rFonts w:cstheme="minorHAnsi"/>
+          <w:sz w:val="24"/>
+          <w:szCs w:val="24"/>
+        </w:rPr>
+        <w:tab/>
+        <w:t xml:space="preserve">Finally, we failed to reject the null hypothesis that on-site disposal increased after the tax. We conducted a one sample t-text and failed to reject the null hypothesis with a p-value of .099. There was no evidence to suggest that there was an increase in on-site disposal due to the tax. </w:t>
+      </w:r>
+    </w:p>
+    <w:p>
+      <w:pPr>
+        <w:rPr>
+          <w:rFonts w:cstheme="minorHAnsi"/>
+          <w:sz w:val="24"/>
+          <w:szCs w:val="24"/>
+        </w:rPr>
+      </w:pPr>
+      <w:r>
+        <w:rPr>
+          <w:rFonts w:cstheme="minorHAnsi"/>
+          <w:sz w:val="24"/>
+          <w:szCs w:val="24"/>
+        </w:rPr>
+        <w:tab/>
+        <w:t xml:space="preserve">For the group, we found that there were some surprising outcomes presented through the data. We suspected that there might be an increase in on-site disposal due to the tax adverse nature of some individuals. This ended up being not the case in this analysis. Additionally, it was interesting to observe the clustering effect and the spatial nature of the clustering. </w:t>
+      </w:r>
+    </w:p>
+    <w:p>
+      <w:pPr>
+        <w:rPr>
+          <w:rFonts w:cstheme="minorHAnsi"/>
+          <w:sz w:val="24"/>
+          <w:szCs w:val="24"/>
+        </w:rPr>
+      </w:pPr>
+      <w:r>
+        <w:rPr>
+          <w:rFonts w:cstheme="minorHAnsi"/>
+          <w:sz w:val="24"/>
+          <w:szCs w:val="24"/>
+        </w:rPr>
+        <w:lastRenderedPageBreak/>
+        <w:tab/>
+        <w:t xml:space="preserve">Clearly, there are several reasons why individuals choose to recycle or not. We would need to further look at additional policies and trends and incorporate those into the analysis. Also, general availability of recycling and the single-sort technology had contributed to increased awareness and participation at some level and should be considered. </w:t>
+      </w:r>
+    </w:p>
+    <w:p>
+      <w:pPr>
+        <w:rPr>
+          <w:rFonts w:cstheme="minorHAnsi"/>
+          <w:sz w:val="24"/>
+          <w:szCs w:val="24"/>
+        </w:rPr>
+      </w:pPr>
+    </w:p>
+    <w:p>
+      <w:pPr>
+        <w:rPr>
+          <w:rFonts w:cstheme="minorHAnsi"/>
+          <w:sz w:val="24"/>
+          <w:szCs w:val="24"/>
+        </w:rPr>
+      </w:pPr>
+    </w:p>
+    <w:p>
+      <w:pPr>
+        <w:rPr>
+          <w:rFonts w:cstheme="minorHAnsi"/>
+          <w:sz w:val="24"/>
+          <w:szCs w:val="24"/>
+        </w:rPr>
+      </w:pPr>
+    </w:p>
+    <w:p>
+      <w:pPr>
+        <w:rPr>
+          <w:rFonts w:cstheme="minorHAnsi"/>
+          <w:sz w:val="24"/>
+          <w:szCs w:val="24"/>
+        </w:rPr>
+      </w:pPr>
+    </w:p>
+    <w:p>
+      <w:pPr>
+        <w:rPr>
+          <w:rFonts w:cstheme="minorHAnsi"/>
+          <w:sz w:val="24"/>
+          <w:szCs w:val="24"/>
+        </w:rPr>
+      </w:pPr>
+    </w:p>
+    <w:p>
+      <w:pPr>
+        <w:rPr>
+          <w:rFonts w:cstheme="minorHAnsi"/>
+          <w:sz w:val="24"/>
+          <w:szCs w:val="24"/>
+        </w:rPr>
+      </w:pPr>
+    </w:p>
+    <w:p>
+      <w:pPr>
+        <w:rPr>
+          <w:rFonts w:cstheme="minorHAnsi"/>
+          <w:sz w:val="24"/>
+          <w:szCs w:val="24"/>
+        </w:rPr>
+      </w:pPr>
+    </w:p>
+    <w:p>
+      <w:pPr>
+        <w:rPr>
+          <w:rFonts w:cstheme="minorHAnsi"/>
+          <w:sz w:val="24"/>
+          <w:szCs w:val="24"/>
+        </w:rPr>
+      </w:pPr>
+    </w:p>
+    <w:p>
+      <w:pPr>
+        <w:rPr>
+          <w:rFonts w:cstheme="minorHAnsi"/>
+          <w:sz w:val="24"/>
+          <w:szCs w:val="24"/>
+        </w:rPr>
+      </w:pPr>
+    </w:p>
+    <w:p>
+      <w:pPr>
+        <w:rPr>
+          <w:rFonts w:cstheme="minorHAnsi"/>
+          <w:sz w:val="24"/>
+          <w:szCs w:val="24"/>
+        </w:rPr>
+      </w:pPr>
+    </w:p>
+    <w:p>
+      <w:pPr>
+        <w:rPr>
+          <w:rFonts w:cstheme="minorHAnsi"/>
+          <w:sz w:val="24"/>
+          <w:szCs w:val="24"/>
+        </w:rPr>
+      </w:pPr>
+    </w:p>
+    <w:p>
+      <w:pPr>
+        <w:rPr>
+          <w:rFonts w:cstheme="minorHAnsi"/>
+          <w:sz w:val="24"/>
+          <w:szCs w:val="24"/>
+        </w:rPr>
+      </w:pPr>
+    </w:p>
+    <w:p>
+      <w:pPr>
+        <w:rPr>
+          <w:rFonts w:cstheme="minorHAnsi"/>
+          <w:sz w:val="24"/>
+          <w:szCs w:val="24"/>
+        </w:rPr>
+      </w:pPr>
+    </w:p>
+    <w:p>
+      <w:pPr>
+        <w:rPr>
+          <w:rFonts w:cstheme="minorHAnsi"/>
+          <w:sz w:val="24"/>
+          <w:szCs w:val="24"/>
+        </w:rPr>
+      </w:pPr>
+    </w:p>
+    <w:p>
+      <w:pPr>
+        <w:rPr>
+          <w:rFonts w:cstheme="minorHAnsi"/>
+          <w:sz w:val="24"/>
+          <w:szCs w:val="24"/>
+        </w:rPr>
+      </w:pPr>
+    </w:p>
+    <w:p>
+      <w:pPr>
+        <w:rPr>
+          <w:rFonts w:cstheme="minorHAnsi"/>
+          <w:sz w:val="24"/>
+          <w:szCs w:val="24"/>
+        </w:rPr>
+      </w:pPr>
+    </w:p>
+    <w:p>
+      <w:pPr>
+        <w:rPr>
+          <w:rFonts w:cstheme="minorHAnsi"/>
+          <w:sz w:val="24"/>
+          <w:szCs w:val="24"/>
+        </w:rPr>
+      </w:pPr>
+    </w:p>
+    <w:p>
+      <w:pPr>
+        <w:rPr>
+          <w:rFonts w:cstheme="minorHAnsi"/>
+          <w:sz w:val="24"/>
+          <w:szCs w:val="24"/>
+        </w:rPr>
+      </w:pPr>
+    </w:p>
+    <w:p>
+      <w:pPr>
+        <w:rPr>
+          <w:rFonts w:cstheme="minorHAnsi"/>
+          <w:sz w:val="24"/>
+          <w:szCs w:val="24"/>
+        </w:rPr>
+      </w:pPr>
+    </w:p>
+    <w:p>
+      <w:pPr>
+        <w:rPr>
+          <w:rFonts w:cstheme="minorHAnsi"/>
+          <w:sz w:val="24"/>
+          <w:szCs w:val="24"/>
+        </w:rPr>
+      </w:pPr>
+    </w:p>
+    <w:p>
+      <w:pPr>
+        <w:rPr>
+          <w:rFonts w:cstheme="minorHAnsi"/>
+          <w:sz w:val="24"/>
+          <w:szCs w:val="24"/>
+        </w:rPr>
+      </w:pPr>
+    </w:p>
+    <w:p>
+      <w:pPr>
+        <w:rPr>
+          <w:rFonts w:cstheme="minorHAnsi"/>
+          <w:sz w:val="24"/>
+          <w:szCs w:val="24"/>
+        </w:rPr>
+      </w:pPr>
+    </w:p>
+    <w:p>
+      <w:pPr>
+        <w:rPr>
+          <w:rFonts w:cstheme="minorHAnsi"/>
+          <w:sz w:val="24"/>
+          <w:szCs w:val="24"/>
+        </w:rPr>
+      </w:pPr>
+      <w:r>
+        <w:rPr>
+          <w:rFonts w:cstheme="minorHAnsi"/>
+          <w:sz w:val="24"/>
+          <w:szCs w:val="24"/>
+        </w:rPr>
+        <w:t>Sources cited</w:t>
+      </w:r>
+    </w:p>
+    <w:p>
+      <w:pPr>
+        <w:rPr>
+          <w:rFonts w:cstheme="minorHAnsi"/>
+          <w:sz w:val="24"/>
+          <w:szCs w:val="24"/>
+        </w:rPr>
+      </w:pPr>
+      <w:hyperlink r:id="rId10" w:history="1">
         <w:r>
           <w:rPr>
             <w:rStyle w:val="Hyperlink"/>

</xml_diff>